<commit_message>
feat: update dsgvo und mitgliedsbeiträge
</commit_message>
<xml_diff>
--- a/Dokumente und Vorlagen/Aufnahmeantrag.docx
+++ b/Dokumente und Vorlagen/Aufnahmeantrag.docx
@@ -991,29 +991,7 @@
           <w:color w:val="auto"/>
           <w:lang w:val="de-DE"/>
         </w:rPr>
-        <w:t xml:space="preserve">Mitgliedschaft </w:t>
-      </w:r>
-      <w:proofErr w:type="spellStart"/>
-      <w:r>
-        <w:rPr>
-          <w:rStyle w:val="Fett"/>
-          <w:b w:val="0"/>
-          <w:i/>
-          <w:color w:val="auto"/>
-          <w:lang w:val="de-DE"/>
-        </w:rPr>
-        <w:t>für</w:t>
-      </w:r>
-      <w:proofErr w:type="spellEnd"/>
-      <w:r>
-        <w:rPr>
-          <w:rStyle w:val="Fett"/>
-          <w:b w:val="0"/>
-          <w:i/>
-          <w:color w:val="auto"/>
-          <w:lang w:val="de-DE"/>
-        </w:rPr>
-        <w:t xml:space="preserve"> folgende </w:t>
+        <w:t xml:space="preserve">Mitgliedschaft für folgende </w:t>
       </w:r>
       <w:r>
         <w:rPr>
@@ -1039,7 +1017,7 @@
     <w:tbl>
       <w:tblPr>
         <w:tblStyle w:val="Gitternetztabelle1hellAkzent1"/>
-        <w:tblW w:w="0" w:type="auto"/>
+        <w:tblW w:w="9020" w:type="dxa"/>
         <w:tblBorders>
           <w:top w:val="none" w:sz="0" w:space="0" w:color="auto"/>
           <w:left w:val="none" w:sz="0" w:space="0" w:color="auto"/>
@@ -1051,10 +1029,11 @@
         <w:tblLook w:val="04A0" w:firstRow="1" w:lastRow="0" w:firstColumn="1" w:lastColumn="0" w:noHBand="0" w:noVBand="1"/>
       </w:tblPr>
       <w:tblGrid>
-        <w:gridCol w:w="2252"/>
-        <w:gridCol w:w="2252"/>
-        <w:gridCol w:w="2253"/>
-        <w:gridCol w:w="2253"/>
+        <w:gridCol w:w="2127"/>
+        <w:gridCol w:w="1984"/>
+        <w:gridCol w:w="1418"/>
+        <w:gridCol w:w="1611"/>
+        <w:gridCol w:w="1880"/>
       </w:tblGrid>
       <w:tr>
         <w:trPr>
@@ -1064,7 +1043,7 @@
         <w:tc>
           <w:tcPr>
             <w:cnfStyle w:val="001000000000" w:firstRow="0" w:lastRow="0" w:firstColumn="1" w:lastColumn="0" w:oddVBand="0" w:evenVBand="0" w:oddHBand="0" w:evenHBand="0" w:firstRowFirstColumn="0" w:firstRowLastColumn="0" w:lastRowFirstColumn="0" w:lastRowLastColumn="0"/>
-            <w:tcW w:w="2252" w:type="dxa"/>
+            <w:tcW w:w="2127" w:type="dxa"/>
             <w:tcBorders>
               <w:bottom w:val="single" w:sz="4" w:space="0" w:color="auto"/>
               <w:right w:val="single" w:sz="4" w:space="0" w:color="auto"/>
@@ -1080,6 +1059,7 @@
                 <w:b/>
                 <w:i/>
                 <w:color w:val="auto"/>
+                <w:sz w:val="22"/>
                 <w:lang w:val="de-DE"/>
               </w:rPr>
             </w:pPr>
@@ -1089,6 +1069,7 @@
                 <w:b/>
                 <w:i/>
                 <w:color w:val="auto"/>
+                <w:sz w:val="22"/>
                 <w:lang w:val="de-DE"/>
               </w:rPr>
               <w:t>Name</w:t>
@@ -1097,7 +1078,7 @@
         </w:tc>
         <w:tc>
           <w:tcPr>
-            <w:tcW w:w="2252" w:type="dxa"/>
+            <w:tcW w:w="1984" w:type="dxa"/>
             <w:tcBorders>
               <w:left w:val="single" w:sz="4" w:space="0" w:color="auto"/>
               <w:bottom w:val="single" w:sz="4" w:space="0" w:color="auto"/>
@@ -1115,6 +1096,7 @@
                 <w:b/>
                 <w:i/>
                 <w:color w:val="auto"/>
+                <w:sz w:val="22"/>
                 <w:lang w:val="de-DE"/>
               </w:rPr>
             </w:pPr>
@@ -1124,6 +1106,7 @@
                 <w:b/>
                 <w:i/>
                 <w:color w:val="auto"/>
+                <w:sz w:val="22"/>
                 <w:lang w:val="de-DE"/>
               </w:rPr>
               <w:t>Vorname</w:t>
@@ -1132,7 +1115,7 @@
         </w:tc>
         <w:tc>
           <w:tcPr>
-            <w:tcW w:w="2253" w:type="dxa"/>
+            <w:tcW w:w="1418" w:type="dxa"/>
             <w:tcBorders>
               <w:left w:val="single" w:sz="4" w:space="0" w:color="auto"/>
               <w:bottom w:val="single" w:sz="4" w:space="0" w:color="auto"/>
@@ -1150,6 +1133,7 @@
                 <w:b/>
                 <w:i/>
                 <w:color w:val="auto"/>
+                <w:sz w:val="22"/>
                 <w:lang w:val="de-DE"/>
               </w:rPr>
             </w:pPr>
@@ -1159,15 +1143,53 @@
                 <w:b/>
                 <w:i/>
                 <w:color w:val="auto"/>
-                <w:lang w:val="de-DE"/>
-              </w:rPr>
-              <w:t>Geburtsdatum</w:t>
+                <w:sz w:val="22"/>
+                <w:lang w:val="de-DE"/>
+              </w:rPr>
+              <w:t>Geschlecht</w:t>
             </w:r>
           </w:p>
         </w:tc>
         <w:tc>
           <w:tcPr>
-            <w:tcW w:w="2253" w:type="dxa"/>
+            <w:tcW w:w="1611" w:type="dxa"/>
+            <w:tcBorders>
+              <w:left w:val="single" w:sz="4" w:space="0" w:color="auto"/>
+              <w:bottom w:val="single" w:sz="4" w:space="0" w:color="auto"/>
+              <w:right w:val="single" w:sz="4" w:space="0" w:color="auto"/>
+            </w:tcBorders>
+          </w:tcPr>
+          <w:p>
+            <w:pPr>
+              <w:pStyle w:val="berschrift1"/>
+              <w:jc w:val="center"/>
+              <w:outlineLvl w:val="0"/>
+              <w:cnfStyle w:val="100000000000" w:firstRow="1" w:lastRow="0" w:firstColumn="0" w:lastColumn="0" w:oddVBand="0" w:evenVBand="0" w:oddHBand="0" w:evenHBand="0" w:firstRowFirstColumn="0" w:firstRowLastColumn="0" w:lastRowFirstColumn="0" w:lastRowLastColumn="0"/>
+              <w:rPr>
+                <w:rStyle w:val="Fett"/>
+                <w:b/>
+                <w:i/>
+                <w:color w:val="auto"/>
+                <w:sz w:val="22"/>
+                <w:lang w:val="de-DE"/>
+              </w:rPr>
+            </w:pPr>
+            <w:r>
+              <w:rPr>
+                <w:rStyle w:val="Fett"/>
+                <w:b/>
+                <w:i/>
+                <w:color w:val="auto"/>
+                <w:sz w:val="22"/>
+                <w:lang w:val="de-DE"/>
+              </w:rPr>
+              <w:t>Geburtsdatum</w:t>
+            </w:r>
+          </w:p>
+        </w:tc>
+        <w:tc>
+          <w:tcPr>
+            <w:tcW w:w="1880" w:type="dxa"/>
             <w:tcBorders>
               <w:left w:val="single" w:sz="4" w:space="0" w:color="auto"/>
               <w:bottom w:val="single" w:sz="4" w:space="0" w:color="auto"/>
@@ -1184,6 +1206,7 @@
                 <w:b/>
                 <w:i/>
                 <w:color w:val="auto"/>
+                <w:sz w:val="22"/>
                 <w:lang w:val="de-DE"/>
               </w:rPr>
             </w:pPr>
@@ -1193,6 +1216,7 @@
                 <w:b/>
                 <w:i/>
                 <w:color w:val="auto"/>
+                <w:sz w:val="22"/>
                 <w:lang w:val="de-DE"/>
               </w:rPr>
               <w:t>Abteilung</w:t>
@@ -1207,7 +1231,7 @@
         <w:tc>
           <w:tcPr>
             <w:cnfStyle w:val="001000000000" w:firstRow="0" w:lastRow="0" w:firstColumn="1" w:lastColumn="0" w:oddVBand="0" w:evenVBand="0" w:oddHBand="0" w:evenHBand="0" w:firstRowFirstColumn="0" w:firstRowLastColumn="0" w:lastRowFirstColumn="0" w:lastRowLastColumn="0"/>
-            <w:tcW w:w="2252" w:type="dxa"/>
+            <w:tcW w:w="2127" w:type="dxa"/>
             <w:tcBorders>
               <w:top w:val="single" w:sz="4" w:space="0" w:color="auto"/>
               <w:bottom w:val="single" w:sz="4" w:space="0" w:color="auto"/>
@@ -1338,7 +1362,7 @@
         </w:tc>
         <w:tc>
           <w:tcPr>
-            <w:tcW w:w="2252" w:type="dxa"/>
+            <w:tcW w:w="1984" w:type="dxa"/>
             <w:tcBorders>
               <w:top w:val="single" w:sz="4" w:space="0" w:color="auto"/>
               <w:left w:val="single" w:sz="4" w:space="0" w:color="auto"/>
@@ -1475,7 +1499,7 @@
         </w:tc>
         <w:tc>
           <w:tcPr>
-            <w:tcW w:w="2253" w:type="dxa"/>
+            <w:tcW w:w="1418" w:type="dxa"/>
             <w:tcBorders>
               <w:top w:val="single" w:sz="4" w:space="0" w:color="auto"/>
               <w:left w:val="single" w:sz="4" w:space="0" w:color="auto"/>
@@ -1505,14 +1529,13 @@
               </w:rPr>
               <w:fldChar w:fldCharType="begin">
                 <w:ffData>
-                  <w:name w:val="Text5"/>
+                  <w:name w:val="Text4"/>
                   <w:enabled/>
                   <w:calcOnExit w:val="0"/>
                   <w:textInput/>
                 </w:ffData>
               </w:fldChar>
             </w:r>
-            <w:bookmarkStart w:id="3" w:name="Text5"/>
             <w:r>
               <w:rPr>
                 <w:rStyle w:val="Fett"/>
@@ -1607,285 +1630,11 @@
               </w:rPr>
               <w:fldChar w:fldCharType="end"/>
             </w:r>
-            <w:bookmarkEnd w:id="3"/>
           </w:p>
         </w:tc>
         <w:tc>
           <w:tcPr>
-            <w:tcW w:w="2253" w:type="dxa"/>
-            <w:tcBorders>
-              <w:top w:val="single" w:sz="4" w:space="0" w:color="auto"/>
-              <w:left w:val="single" w:sz="4" w:space="0" w:color="auto"/>
-              <w:bottom w:val="single" w:sz="4" w:space="0" w:color="auto"/>
-            </w:tcBorders>
-          </w:tcPr>
-          <w:p>
-            <w:pPr>
-              <w:jc w:val="left"/>
-              <w:cnfStyle w:val="000000000000" w:firstRow="0" w:lastRow="0" w:firstColumn="0" w:lastColumn="0" w:oddVBand="0" w:evenVBand="0" w:oddHBand="0" w:evenHBand="0" w:firstRowFirstColumn="0" w:firstRowLastColumn="0" w:lastRowFirstColumn="0" w:lastRowLastColumn="0"/>
-              <w:rPr>
-                <w:rStyle w:val="Fett"/>
-                <w:b w:val="0"/>
-                <w:i/>
-                <w:color w:val="auto"/>
-                <w:lang w:val="de-DE"/>
-              </w:rPr>
-            </w:pPr>
-            <w:r>
-              <w:rPr>
-                <w:rStyle w:val="Fett"/>
-                <w:b w:val="0"/>
-                <w:i/>
-                <w:color w:val="auto"/>
-                <w:lang w:val="de-DE"/>
-              </w:rPr>
-              <w:fldChar w:fldCharType="begin">
-                <w:ffData>
-                  <w:name w:val="Text6"/>
-                  <w:enabled/>
-                  <w:calcOnExit w:val="0"/>
-                  <w:textInput/>
-                </w:ffData>
-              </w:fldChar>
-            </w:r>
-            <w:bookmarkStart w:id="4" w:name="Text6"/>
-            <w:r>
-              <w:rPr>
-                <w:rStyle w:val="Fett"/>
-                <w:b w:val="0"/>
-                <w:i/>
-                <w:color w:val="auto"/>
-                <w:lang w:val="de-DE"/>
-              </w:rPr>
-              <w:instrText xml:space="preserve"> FORMTEXT </w:instrText>
-            </w:r>
-            <w:r>
-              <w:rPr>
-                <w:rStyle w:val="Fett"/>
-                <w:b w:val="0"/>
-                <w:i/>
-                <w:color w:val="auto"/>
-                <w:lang w:val="de-DE"/>
-              </w:rPr>
-            </w:r>
-            <w:r>
-              <w:rPr>
-                <w:rStyle w:val="Fett"/>
-                <w:b w:val="0"/>
-                <w:i/>
-                <w:color w:val="auto"/>
-                <w:lang w:val="de-DE"/>
-              </w:rPr>
-              <w:fldChar w:fldCharType="separate"/>
-            </w:r>
-            <w:r>
-              <w:rPr>
-                <w:rStyle w:val="Fett"/>
-                <w:b w:val="0"/>
-                <w:i/>
-                <w:noProof/>
-                <w:color w:val="auto"/>
-                <w:lang w:val="de-DE"/>
-              </w:rPr>
-              <w:t> </w:t>
-            </w:r>
-            <w:r>
-              <w:rPr>
-                <w:rStyle w:val="Fett"/>
-                <w:b w:val="0"/>
-                <w:i/>
-                <w:noProof/>
-                <w:color w:val="auto"/>
-                <w:lang w:val="de-DE"/>
-              </w:rPr>
-              <w:t> </w:t>
-            </w:r>
-            <w:r>
-              <w:rPr>
-                <w:rStyle w:val="Fett"/>
-                <w:b w:val="0"/>
-                <w:i/>
-                <w:noProof/>
-                <w:color w:val="auto"/>
-                <w:lang w:val="de-DE"/>
-              </w:rPr>
-              <w:t> </w:t>
-            </w:r>
-            <w:r>
-              <w:rPr>
-                <w:rStyle w:val="Fett"/>
-                <w:b w:val="0"/>
-                <w:i/>
-                <w:noProof/>
-                <w:color w:val="auto"/>
-                <w:lang w:val="de-DE"/>
-              </w:rPr>
-              <w:t> </w:t>
-            </w:r>
-            <w:r>
-              <w:rPr>
-                <w:rStyle w:val="Fett"/>
-                <w:b w:val="0"/>
-                <w:i/>
-                <w:noProof/>
-                <w:color w:val="auto"/>
-                <w:lang w:val="de-DE"/>
-              </w:rPr>
-              <w:t> </w:t>
-            </w:r>
-            <w:r>
-              <w:rPr>
-                <w:rStyle w:val="Fett"/>
-                <w:b w:val="0"/>
-                <w:i/>
-                <w:color w:val="auto"/>
-                <w:lang w:val="de-DE"/>
-              </w:rPr>
-              <w:fldChar w:fldCharType="end"/>
-            </w:r>
-            <w:bookmarkEnd w:id="4"/>
-          </w:p>
-        </w:tc>
-      </w:tr>
-      <w:tr>
-        <w:trPr>
-          <w:trHeight w:val="652"/>
-        </w:trPr>
-        <w:tc>
-          <w:tcPr>
-            <w:cnfStyle w:val="001000000000" w:firstRow="0" w:lastRow="0" w:firstColumn="1" w:lastColumn="0" w:oddVBand="0" w:evenVBand="0" w:oddHBand="0" w:evenHBand="0" w:firstRowFirstColumn="0" w:firstRowLastColumn="0" w:lastRowFirstColumn="0" w:lastRowLastColumn="0"/>
-            <w:tcW w:w="2252" w:type="dxa"/>
-            <w:tcBorders>
-              <w:top w:val="single" w:sz="4" w:space="0" w:color="auto"/>
-              <w:bottom w:val="single" w:sz="4" w:space="0" w:color="auto"/>
-              <w:right w:val="single" w:sz="4" w:space="0" w:color="auto"/>
-            </w:tcBorders>
-          </w:tcPr>
-          <w:p>
-            <w:pPr>
-              <w:jc w:val="left"/>
-              <w:rPr>
-                <w:rStyle w:val="Fett"/>
-                <w:b/>
-                <w:i/>
-                <w:color w:val="auto"/>
-                <w:lang w:val="de-DE"/>
-              </w:rPr>
-            </w:pPr>
-            <w:r>
-              <w:rPr>
-                <w:rStyle w:val="Fett"/>
-                <w:i/>
-                <w:color w:val="auto"/>
-                <w:lang w:val="de-DE"/>
-              </w:rPr>
-              <w:fldChar w:fldCharType="begin">
-                <w:ffData>
-                  <w:name w:val="Text7"/>
-                  <w:enabled/>
-                  <w:calcOnExit w:val="0"/>
-                  <w:textInput/>
-                </w:ffData>
-              </w:fldChar>
-            </w:r>
-            <w:bookmarkStart w:id="5" w:name="Text7"/>
-            <w:r>
-              <w:rPr>
-                <w:rStyle w:val="Fett"/>
-                <w:b/>
-                <w:i/>
-                <w:color w:val="auto"/>
-                <w:lang w:val="de-DE"/>
-              </w:rPr>
-              <w:instrText xml:space="preserve"> FORMTEXT </w:instrText>
-            </w:r>
-            <w:r>
-              <w:rPr>
-                <w:rStyle w:val="Fett"/>
-                <w:i/>
-                <w:color w:val="auto"/>
-                <w:lang w:val="de-DE"/>
-              </w:rPr>
-            </w:r>
-            <w:r>
-              <w:rPr>
-                <w:rStyle w:val="Fett"/>
-                <w:i/>
-                <w:color w:val="auto"/>
-                <w:lang w:val="de-DE"/>
-              </w:rPr>
-              <w:fldChar w:fldCharType="separate"/>
-            </w:r>
-            <w:r>
-              <w:rPr>
-                <w:rStyle w:val="Fett"/>
-                <w:b/>
-                <w:i/>
-                <w:noProof/>
-                <w:color w:val="auto"/>
-                <w:lang w:val="de-DE"/>
-              </w:rPr>
-              <w:t> </w:t>
-            </w:r>
-            <w:r>
-              <w:rPr>
-                <w:rStyle w:val="Fett"/>
-                <w:b/>
-                <w:i/>
-                <w:noProof/>
-                <w:color w:val="auto"/>
-                <w:lang w:val="de-DE"/>
-              </w:rPr>
-              <w:t> </w:t>
-            </w:r>
-            <w:r>
-              <w:rPr>
-                <w:rStyle w:val="Fett"/>
-                <w:b/>
-                <w:i/>
-                <w:noProof/>
-                <w:color w:val="auto"/>
-                <w:lang w:val="de-DE"/>
-              </w:rPr>
-              <w:t> </w:t>
-            </w:r>
-            <w:r>
-              <w:rPr>
-                <w:rStyle w:val="Fett"/>
-                <w:b/>
-                <w:i/>
-                <w:noProof/>
-                <w:color w:val="auto"/>
-                <w:lang w:val="de-DE"/>
-              </w:rPr>
-              <w:t> </w:t>
-            </w:r>
-            <w:r>
-              <w:rPr>
-                <w:rStyle w:val="Fett"/>
-                <w:b/>
-                <w:i/>
-                <w:noProof/>
-                <w:color w:val="auto"/>
-                <w:lang w:val="de-DE"/>
-              </w:rPr>
-              <w:t> </w:t>
-            </w:r>
-            <w:r>
-              <w:rPr>
-                <w:rStyle w:val="Fett"/>
-                <w:i/>
-                <w:color w:val="auto"/>
-                <w:lang w:val="de-DE"/>
-              </w:rPr>
-              <w:fldChar w:fldCharType="end"/>
-            </w:r>
-            <w:bookmarkEnd w:id="5"/>
-          </w:p>
-        </w:tc>
-        <w:tc>
-          <w:tcPr>
-            <w:tcW w:w="2252" w:type="dxa"/>
+            <w:tcW w:w="1611" w:type="dxa"/>
             <w:tcBorders>
               <w:top w:val="single" w:sz="4" w:space="0" w:color="auto"/>
               <w:left w:val="single" w:sz="4" w:space="0" w:color="auto"/>
@@ -1915,14 +1664,14 @@
               </w:rPr>
               <w:fldChar w:fldCharType="begin">
                 <w:ffData>
-                  <w:name w:val="Text8"/>
+                  <w:name w:val="Text5"/>
                   <w:enabled/>
                   <w:calcOnExit w:val="0"/>
                   <w:textInput/>
                 </w:ffData>
               </w:fldChar>
             </w:r>
-            <w:bookmarkStart w:id="6" w:name="Text8"/>
+            <w:bookmarkStart w:id="3" w:name="Text5"/>
             <w:r>
               <w:rPr>
                 <w:rStyle w:val="Fett"/>
@@ -2011,6 +1760,281 @@
               <w:rPr>
                 <w:rStyle w:val="Fett"/>
                 <w:b w:val="0"/>
+                <w:i/>
+                <w:color w:val="auto"/>
+                <w:lang w:val="de-DE"/>
+              </w:rPr>
+              <w:fldChar w:fldCharType="end"/>
+            </w:r>
+            <w:bookmarkEnd w:id="3"/>
+          </w:p>
+        </w:tc>
+        <w:tc>
+          <w:tcPr>
+            <w:tcW w:w="1880" w:type="dxa"/>
+            <w:tcBorders>
+              <w:top w:val="single" w:sz="4" w:space="0" w:color="auto"/>
+              <w:left w:val="single" w:sz="4" w:space="0" w:color="auto"/>
+              <w:bottom w:val="single" w:sz="4" w:space="0" w:color="auto"/>
+            </w:tcBorders>
+          </w:tcPr>
+          <w:p>
+            <w:pPr>
+              <w:jc w:val="left"/>
+              <w:cnfStyle w:val="000000000000" w:firstRow="0" w:lastRow="0" w:firstColumn="0" w:lastColumn="0" w:oddVBand="0" w:evenVBand="0" w:oddHBand="0" w:evenHBand="0" w:firstRowFirstColumn="0" w:firstRowLastColumn="0" w:lastRowFirstColumn="0" w:lastRowLastColumn="0"/>
+              <w:rPr>
+                <w:rStyle w:val="Fett"/>
+                <w:b w:val="0"/>
+                <w:i/>
+                <w:color w:val="auto"/>
+                <w:lang w:val="de-DE"/>
+              </w:rPr>
+            </w:pPr>
+            <w:r>
+              <w:rPr>
+                <w:rStyle w:val="Fett"/>
+                <w:b w:val="0"/>
+                <w:i/>
+                <w:color w:val="auto"/>
+                <w:lang w:val="de-DE"/>
+              </w:rPr>
+              <w:fldChar w:fldCharType="begin">
+                <w:ffData>
+                  <w:name w:val="Text6"/>
+                  <w:enabled/>
+                  <w:calcOnExit w:val="0"/>
+                  <w:textInput/>
+                </w:ffData>
+              </w:fldChar>
+            </w:r>
+            <w:bookmarkStart w:id="4" w:name="Text6"/>
+            <w:r>
+              <w:rPr>
+                <w:rStyle w:val="Fett"/>
+                <w:b w:val="0"/>
+                <w:i/>
+                <w:color w:val="auto"/>
+                <w:lang w:val="de-DE"/>
+              </w:rPr>
+              <w:instrText xml:space="preserve"> FORMTEXT </w:instrText>
+            </w:r>
+            <w:r>
+              <w:rPr>
+                <w:rStyle w:val="Fett"/>
+                <w:b w:val="0"/>
+                <w:i/>
+                <w:color w:val="auto"/>
+                <w:lang w:val="de-DE"/>
+              </w:rPr>
+            </w:r>
+            <w:r>
+              <w:rPr>
+                <w:rStyle w:val="Fett"/>
+                <w:b w:val="0"/>
+                <w:i/>
+                <w:color w:val="auto"/>
+                <w:lang w:val="de-DE"/>
+              </w:rPr>
+              <w:fldChar w:fldCharType="separate"/>
+            </w:r>
+            <w:r>
+              <w:rPr>
+                <w:rStyle w:val="Fett"/>
+                <w:b w:val="0"/>
+                <w:i/>
+                <w:noProof/>
+                <w:color w:val="auto"/>
+                <w:lang w:val="de-DE"/>
+              </w:rPr>
+              <w:t> </w:t>
+            </w:r>
+            <w:r>
+              <w:rPr>
+                <w:rStyle w:val="Fett"/>
+                <w:b w:val="0"/>
+                <w:i/>
+                <w:noProof/>
+                <w:color w:val="auto"/>
+                <w:lang w:val="de-DE"/>
+              </w:rPr>
+              <w:t> </w:t>
+            </w:r>
+            <w:r>
+              <w:rPr>
+                <w:rStyle w:val="Fett"/>
+                <w:b w:val="0"/>
+                <w:i/>
+                <w:noProof/>
+                <w:color w:val="auto"/>
+                <w:lang w:val="de-DE"/>
+              </w:rPr>
+              <w:t> </w:t>
+            </w:r>
+            <w:r>
+              <w:rPr>
+                <w:rStyle w:val="Fett"/>
+                <w:b w:val="0"/>
+                <w:i/>
+                <w:noProof/>
+                <w:color w:val="auto"/>
+                <w:lang w:val="de-DE"/>
+              </w:rPr>
+              <w:t> </w:t>
+            </w:r>
+            <w:r>
+              <w:rPr>
+                <w:rStyle w:val="Fett"/>
+                <w:b w:val="0"/>
+                <w:i/>
+                <w:noProof/>
+                <w:color w:val="auto"/>
+                <w:lang w:val="de-DE"/>
+              </w:rPr>
+              <w:t> </w:t>
+            </w:r>
+            <w:r>
+              <w:rPr>
+                <w:rStyle w:val="Fett"/>
+                <w:b w:val="0"/>
+                <w:i/>
+                <w:color w:val="auto"/>
+                <w:lang w:val="de-DE"/>
+              </w:rPr>
+              <w:fldChar w:fldCharType="end"/>
+            </w:r>
+            <w:bookmarkEnd w:id="4"/>
+          </w:p>
+        </w:tc>
+        <w:bookmarkStart w:id="5" w:name="_GoBack"/>
+        <w:bookmarkEnd w:id="5"/>
+      </w:tr>
+      <w:tr>
+        <w:trPr>
+          <w:trHeight w:val="652"/>
+        </w:trPr>
+        <w:tc>
+          <w:tcPr>
+            <w:cnfStyle w:val="001000000000" w:firstRow="0" w:lastRow="0" w:firstColumn="1" w:lastColumn="0" w:oddVBand="0" w:evenVBand="0" w:oddHBand="0" w:evenHBand="0" w:firstRowFirstColumn="0" w:firstRowLastColumn="0" w:lastRowFirstColumn="0" w:lastRowLastColumn="0"/>
+            <w:tcW w:w="2127" w:type="dxa"/>
+            <w:tcBorders>
+              <w:top w:val="single" w:sz="4" w:space="0" w:color="auto"/>
+              <w:bottom w:val="single" w:sz="4" w:space="0" w:color="auto"/>
+              <w:right w:val="single" w:sz="4" w:space="0" w:color="auto"/>
+            </w:tcBorders>
+          </w:tcPr>
+          <w:p>
+            <w:pPr>
+              <w:jc w:val="left"/>
+              <w:rPr>
+                <w:rStyle w:val="Fett"/>
+                <w:b/>
+                <w:i/>
+                <w:color w:val="auto"/>
+                <w:lang w:val="de-DE"/>
+              </w:rPr>
+            </w:pPr>
+            <w:r>
+              <w:rPr>
+                <w:rStyle w:val="Fett"/>
+                <w:i/>
+                <w:color w:val="auto"/>
+                <w:lang w:val="de-DE"/>
+              </w:rPr>
+              <w:fldChar w:fldCharType="begin">
+                <w:ffData>
+                  <w:name w:val="Text7"/>
+                  <w:enabled/>
+                  <w:calcOnExit w:val="0"/>
+                  <w:textInput/>
+                </w:ffData>
+              </w:fldChar>
+            </w:r>
+            <w:bookmarkStart w:id="6" w:name="Text7"/>
+            <w:r>
+              <w:rPr>
+                <w:rStyle w:val="Fett"/>
+                <w:b/>
+                <w:i/>
+                <w:color w:val="auto"/>
+                <w:lang w:val="de-DE"/>
+              </w:rPr>
+              <w:instrText xml:space="preserve"> FORMTEXT </w:instrText>
+            </w:r>
+            <w:r>
+              <w:rPr>
+                <w:rStyle w:val="Fett"/>
+                <w:i/>
+                <w:color w:val="auto"/>
+                <w:lang w:val="de-DE"/>
+              </w:rPr>
+            </w:r>
+            <w:r>
+              <w:rPr>
+                <w:rStyle w:val="Fett"/>
+                <w:i/>
+                <w:color w:val="auto"/>
+                <w:lang w:val="de-DE"/>
+              </w:rPr>
+              <w:fldChar w:fldCharType="separate"/>
+            </w:r>
+            <w:r>
+              <w:rPr>
+                <w:rStyle w:val="Fett"/>
+                <w:b/>
+                <w:i/>
+                <w:noProof/>
+                <w:color w:val="auto"/>
+                <w:lang w:val="de-DE"/>
+              </w:rPr>
+              <w:t> </w:t>
+            </w:r>
+            <w:r>
+              <w:rPr>
+                <w:rStyle w:val="Fett"/>
+                <w:b/>
+                <w:i/>
+                <w:noProof/>
+                <w:color w:val="auto"/>
+                <w:lang w:val="de-DE"/>
+              </w:rPr>
+              <w:t> </w:t>
+            </w:r>
+            <w:r>
+              <w:rPr>
+                <w:rStyle w:val="Fett"/>
+                <w:b/>
+                <w:i/>
+                <w:noProof/>
+                <w:color w:val="auto"/>
+                <w:lang w:val="de-DE"/>
+              </w:rPr>
+              <w:t> </w:t>
+            </w:r>
+            <w:r>
+              <w:rPr>
+                <w:rStyle w:val="Fett"/>
+                <w:b/>
+                <w:i/>
+                <w:noProof/>
+                <w:color w:val="auto"/>
+                <w:lang w:val="de-DE"/>
+              </w:rPr>
+              <w:t> </w:t>
+            </w:r>
+            <w:r>
+              <w:rPr>
+                <w:rStyle w:val="Fett"/>
+                <w:b/>
+                <w:i/>
+                <w:noProof/>
+                <w:color w:val="auto"/>
+                <w:lang w:val="de-DE"/>
+              </w:rPr>
+              <w:t> </w:t>
+            </w:r>
+            <w:r>
+              <w:rPr>
+                <w:rStyle w:val="Fett"/>
                 <w:i/>
                 <w:color w:val="auto"/>
                 <w:lang w:val="de-DE"/>
@@ -2022,7 +2046,7 @@
         </w:tc>
         <w:tc>
           <w:tcPr>
-            <w:tcW w:w="2253" w:type="dxa"/>
+            <w:tcW w:w="1984" w:type="dxa"/>
             <w:tcBorders>
               <w:top w:val="single" w:sz="4" w:space="0" w:color="auto"/>
               <w:left w:val="single" w:sz="4" w:space="0" w:color="auto"/>
@@ -2052,14 +2076,14 @@
               </w:rPr>
               <w:fldChar w:fldCharType="begin">
                 <w:ffData>
-                  <w:name w:val="Text9"/>
+                  <w:name w:val="Text8"/>
                   <w:enabled/>
                   <w:calcOnExit w:val="0"/>
                   <w:textInput/>
                 </w:ffData>
               </w:fldChar>
             </w:r>
-            <w:bookmarkStart w:id="7" w:name="Text9"/>
+            <w:bookmarkStart w:id="7" w:name="Text8"/>
             <w:r>
               <w:rPr>
                 <w:rStyle w:val="Fett"/>
@@ -2159,280 +2183,7 @@
         </w:tc>
         <w:tc>
           <w:tcPr>
-            <w:tcW w:w="2253" w:type="dxa"/>
-            <w:tcBorders>
-              <w:top w:val="single" w:sz="4" w:space="0" w:color="auto"/>
-              <w:left w:val="single" w:sz="4" w:space="0" w:color="auto"/>
-              <w:bottom w:val="single" w:sz="4" w:space="0" w:color="auto"/>
-            </w:tcBorders>
-          </w:tcPr>
-          <w:p>
-            <w:pPr>
-              <w:jc w:val="left"/>
-              <w:cnfStyle w:val="000000000000" w:firstRow="0" w:lastRow="0" w:firstColumn="0" w:lastColumn="0" w:oddVBand="0" w:evenVBand="0" w:oddHBand="0" w:evenHBand="0" w:firstRowFirstColumn="0" w:firstRowLastColumn="0" w:lastRowFirstColumn="0" w:lastRowLastColumn="0"/>
-              <w:rPr>
-                <w:rStyle w:val="Fett"/>
-                <w:b w:val="0"/>
-                <w:i/>
-                <w:color w:val="auto"/>
-                <w:lang w:val="de-DE"/>
-              </w:rPr>
-            </w:pPr>
-            <w:r>
-              <w:rPr>
-                <w:rStyle w:val="Fett"/>
-                <w:b w:val="0"/>
-                <w:i/>
-                <w:color w:val="auto"/>
-                <w:lang w:val="de-DE"/>
-              </w:rPr>
-              <w:fldChar w:fldCharType="begin">
-                <w:ffData>
-                  <w:name w:val="Text10"/>
-                  <w:enabled/>
-                  <w:calcOnExit w:val="0"/>
-                  <w:textInput/>
-                </w:ffData>
-              </w:fldChar>
-            </w:r>
-            <w:bookmarkStart w:id="8" w:name="Text10"/>
-            <w:r>
-              <w:rPr>
-                <w:rStyle w:val="Fett"/>
-                <w:b w:val="0"/>
-                <w:i/>
-                <w:color w:val="auto"/>
-                <w:lang w:val="de-DE"/>
-              </w:rPr>
-              <w:instrText xml:space="preserve"> FORMTEXT </w:instrText>
-            </w:r>
-            <w:r>
-              <w:rPr>
-                <w:rStyle w:val="Fett"/>
-                <w:b w:val="0"/>
-                <w:i/>
-                <w:color w:val="auto"/>
-                <w:lang w:val="de-DE"/>
-              </w:rPr>
-            </w:r>
-            <w:r>
-              <w:rPr>
-                <w:rStyle w:val="Fett"/>
-                <w:b w:val="0"/>
-                <w:i/>
-                <w:color w:val="auto"/>
-                <w:lang w:val="de-DE"/>
-              </w:rPr>
-              <w:fldChar w:fldCharType="separate"/>
-            </w:r>
-            <w:r>
-              <w:rPr>
-                <w:rStyle w:val="Fett"/>
-                <w:b w:val="0"/>
-                <w:i/>
-                <w:noProof/>
-                <w:color w:val="auto"/>
-                <w:lang w:val="de-DE"/>
-              </w:rPr>
-              <w:t> </w:t>
-            </w:r>
-            <w:r>
-              <w:rPr>
-                <w:rStyle w:val="Fett"/>
-                <w:b w:val="0"/>
-                <w:i/>
-                <w:noProof/>
-                <w:color w:val="auto"/>
-                <w:lang w:val="de-DE"/>
-              </w:rPr>
-              <w:t> </w:t>
-            </w:r>
-            <w:r>
-              <w:rPr>
-                <w:rStyle w:val="Fett"/>
-                <w:b w:val="0"/>
-                <w:i/>
-                <w:noProof/>
-                <w:color w:val="auto"/>
-                <w:lang w:val="de-DE"/>
-              </w:rPr>
-              <w:t> </w:t>
-            </w:r>
-            <w:r>
-              <w:rPr>
-                <w:rStyle w:val="Fett"/>
-                <w:b w:val="0"/>
-                <w:i/>
-                <w:noProof/>
-                <w:color w:val="auto"/>
-                <w:lang w:val="de-DE"/>
-              </w:rPr>
-              <w:t> </w:t>
-            </w:r>
-            <w:r>
-              <w:rPr>
-                <w:rStyle w:val="Fett"/>
-                <w:b w:val="0"/>
-                <w:i/>
-                <w:noProof/>
-                <w:color w:val="auto"/>
-                <w:lang w:val="de-DE"/>
-              </w:rPr>
-              <w:t> </w:t>
-            </w:r>
-            <w:r>
-              <w:rPr>
-                <w:rStyle w:val="Fett"/>
-                <w:b w:val="0"/>
-                <w:i/>
-                <w:color w:val="auto"/>
-                <w:lang w:val="de-DE"/>
-              </w:rPr>
-              <w:fldChar w:fldCharType="end"/>
-            </w:r>
-            <w:bookmarkEnd w:id="8"/>
-          </w:p>
-        </w:tc>
-      </w:tr>
-      <w:tr>
-        <w:trPr>
-          <w:trHeight w:val="652"/>
-        </w:trPr>
-        <w:tc>
-          <w:tcPr>
-            <w:cnfStyle w:val="001000000000" w:firstRow="0" w:lastRow="0" w:firstColumn="1" w:lastColumn="0" w:oddVBand="0" w:evenVBand="0" w:oddHBand="0" w:evenHBand="0" w:firstRowFirstColumn="0" w:firstRowLastColumn="0" w:lastRowFirstColumn="0" w:lastRowLastColumn="0"/>
-            <w:tcW w:w="2252" w:type="dxa"/>
-            <w:tcBorders>
-              <w:top w:val="single" w:sz="4" w:space="0" w:color="auto"/>
-              <w:bottom w:val="single" w:sz="4" w:space="0" w:color="auto"/>
-              <w:right w:val="single" w:sz="4" w:space="0" w:color="auto"/>
-            </w:tcBorders>
-          </w:tcPr>
-          <w:p>
-            <w:pPr>
-              <w:jc w:val="left"/>
-              <w:rPr>
-                <w:rStyle w:val="Fett"/>
-                <w:b/>
-                <w:i/>
-                <w:color w:val="auto"/>
-                <w:lang w:val="de-DE"/>
-              </w:rPr>
-            </w:pPr>
-            <w:r>
-              <w:rPr>
-                <w:rStyle w:val="Fett"/>
-                <w:i/>
-                <w:color w:val="auto"/>
-                <w:lang w:val="de-DE"/>
-              </w:rPr>
-              <w:fldChar w:fldCharType="begin">
-                <w:ffData>
-                  <w:name w:val="Text11"/>
-                  <w:enabled/>
-                  <w:calcOnExit w:val="0"/>
-                  <w:textInput/>
-                </w:ffData>
-              </w:fldChar>
-            </w:r>
-            <w:bookmarkStart w:id="9" w:name="Text11"/>
-            <w:r>
-              <w:rPr>
-                <w:rStyle w:val="Fett"/>
-                <w:b/>
-                <w:i/>
-                <w:color w:val="auto"/>
-                <w:lang w:val="de-DE"/>
-              </w:rPr>
-              <w:instrText xml:space="preserve"> FORMTEXT </w:instrText>
-            </w:r>
-            <w:r>
-              <w:rPr>
-                <w:rStyle w:val="Fett"/>
-                <w:i/>
-                <w:color w:val="auto"/>
-                <w:lang w:val="de-DE"/>
-              </w:rPr>
-            </w:r>
-            <w:r>
-              <w:rPr>
-                <w:rStyle w:val="Fett"/>
-                <w:i/>
-                <w:color w:val="auto"/>
-                <w:lang w:val="de-DE"/>
-              </w:rPr>
-              <w:fldChar w:fldCharType="separate"/>
-            </w:r>
-            <w:r>
-              <w:rPr>
-                <w:rStyle w:val="Fett"/>
-                <w:b/>
-                <w:i/>
-                <w:noProof/>
-                <w:color w:val="auto"/>
-                <w:lang w:val="de-DE"/>
-              </w:rPr>
-              <w:t> </w:t>
-            </w:r>
-            <w:r>
-              <w:rPr>
-                <w:rStyle w:val="Fett"/>
-                <w:b/>
-                <w:i/>
-                <w:noProof/>
-                <w:color w:val="auto"/>
-                <w:lang w:val="de-DE"/>
-              </w:rPr>
-              <w:t> </w:t>
-            </w:r>
-            <w:r>
-              <w:rPr>
-                <w:rStyle w:val="Fett"/>
-                <w:b/>
-                <w:i/>
-                <w:noProof/>
-                <w:color w:val="auto"/>
-                <w:lang w:val="de-DE"/>
-              </w:rPr>
-              <w:t> </w:t>
-            </w:r>
-            <w:r>
-              <w:rPr>
-                <w:rStyle w:val="Fett"/>
-                <w:b/>
-                <w:i/>
-                <w:noProof/>
-                <w:color w:val="auto"/>
-                <w:lang w:val="de-DE"/>
-              </w:rPr>
-              <w:t> </w:t>
-            </w:r>
-            <w:r>
-              <w:rPr>
-                <w:rStyle w:val="Fett"/>
-                <w:b/>
-                <w:i/>
-                <w:noProof/>
-                <w:color w:val="auto"/>
-                <w:lang w:val="de-DE"/>
-              </w:rPr>
-              <w:t> </w:t>
-            </w:r>
-            <w:r>
-              <w:rPr>
-                <w:rStyle w:val="Fett"/>
-                <w:i/>
-                <w:color w:val="auto"/>
-                <w:lang w:val="de-DE"/>
-              </w:rPr>
-              <w:fldChar w:fldCharType="end"/>
-            </w:r>
-            <w:bookmarkEnd w:id="9"/>
-          </w:p>
-        </w:tc>
-        <w:tc>
-          <w:tcPr>
-            <w:tcW w:w="2252" w:type="dxa"/>
+            <w:tcW w:w="1418" w:type="dxa"/>
             <w:tcBorders>
               <w:top w:val="single" w:sz="4" w:space="0" w:color="auto"/>
               <w:left w:val="single" w:sz="4" w:space="0" w:color="auto"/>
@@ -2462,14 +2213,13 @@
               </w:rPr>
               <w:fldChar w:fldCharType="begin">
                 <w:ffData>
-                  <w:name w:val="Text12"/>
+                  <w:name w:val="Text8"/>
                   <w:enabled/>
                   <w:calcOnExit w:val="0"/>
                   <w:textInput/>
                 </w:ffData>
               </w:fldChar>
             </w:r>
-            <w:bookmarkStart w:id="10" w:name="Text12"/>
             <w:r>
               <w:rPr>
                 <w:rStyle w:val="Fett"/>
@@ -2564,12 +2314,11 @@
               </w:rPr>
               <w:fldChar w:fldCharType="end"/>
             </w:r>
-            <w:bookmarkEnd w:id="10"/>
           </w:p>
         </w:tc>
         <w:tc>
           <w:tcPr>
-            <w:tcW w:w="2253" w:type="dxa"/>
+            <w:tcW w:w="1611" w:type="dxa"/>
             <w:tcBorders>
               <w:top w:val="single" w:sz="4" w:space="0" w:color="auto"/>
               <w:left w:val="single" w:sz="4" w:space="0" w:color="auto"/>
@@ -2599,14 +2348,14 @@
               </w:rPr>
               <w:fldChar w:fldCharType="begin">
                 <w:ffData>
-                  <w:name w:val="Text13"/>
+                  <w:name w:val="Text9"/>
                   <w:enabled/>
                   <w:calcOnExit w:val="0"/>
                   <w:textInput/>
                 </w:ffData>
               </w:fldChar>
             </w:r>
-            <w:bookmarkStart w:id="11" w:name="Text13"/>
+            <w:bookmarkStart w:id="8" w:name="Text9"/>
             <w:r>
               <w:rPr>
                 <w:rStyle w:val="Fett"/>
@@ -2701,12 +2450,12 @@
               </w:rPr>
               <w:fldChar w:fldCharType="end"/>
             </w:r>
-            <w:bookmarkEnd w:id="11"/>
+            <w:bookmarkEnd w:id="8"/>
           </w:p>
         </w:tc>
         <w:tc>
           <w:tcPr>
-            <w:tcW w:w="2253" w:type="dxa"/>
+            <w:tcW w:w="1880" w:type="dxa"/>
             <w:tcBorders>
               <w:top w:val="single" w:sz="4" w:space="0" w:color="auto"/>
               <w:left w:val="single" w:sz="4" w:space="0" w:color="auto"/>
@@ -2735,13 +2484,14 @@
               </w:rPr>
               <w:fldChar w:fldCharType="begin">
                 <w:ffData>
-                  <w:name w:val="Text11"/>
+                  <w:name w:val="Text10"/>
                   <w:enabled/>
                   <w:calcOnExit w:val="0"/>
                   <w:textInput/>
                 </w:ffData>
               </w:fldChar>
             </w:r>
+            <w:bookmarkStart w:id="9" w:name="Text10"/>
             <w:r>
               <w:rPr>
                 <w:rStyle w:val="Fett"/>
@@ -2836,6 +2586,7 @@
               </w:rPr>
               <w:fldChar w:fldCharType="end"/>
             </w:r>
+            <w:bookmarkEnd w:id="9"/>
           </w:p>
         </w:tc>
       </w:tr>
@@ -2846,7 +2597,7 @@
         <w:tc>
           <w:tcPr>
             <w:cnfStyle w:val="001000000000" w:firstRow="0" w:lastRow="0" w:firstColumn="1" w:lastColumn="0" w:oddVBand="0" w:evenVBand="0" w:oddHBand="0" w:evenHBand="0" w:firstRowFirstColumn="0" w:firstRowLastColumn="0" w:lastRowFirstColumn="0" w:lastRowLastColumn="0"/>
-            <w:tcW w:w="2252" w:type="dxa"/>
+            <w:tcW w:w="2127" w:type="dxa"/>
             <w:tcBorders>
               <w:top w:val="single" w:sz="4" w:space="0" w:color="auto"/>
               <w:bottom w:val="single" w:sz="4" w:space="0" w:color="auto"/>
@@ -2880,6 +2631,7 @@
                 </w:ffData>
               </w:fldChar>
             </w:r>
+            <w:bookmarkStart w:id="10" w:name="Text11"/>
             <w:r>
               <w:rPr>
                 <w:rStyle w:val="Fett"/>
@@ -2971,11 +2723,12 @@
               </w:rPr>
               <w:fldChar w:fldCharType="end"/>
             </w:r>
+            <w:bookmarkEnd w:id="10"/>
           </w:p>
         </w:tc>
         <w:tc>
           <w:tcPr>
-            <w:tcW w:w="2252" w:type="dxa"/>
+            <w:tcW w:w="1984" w:type="dxa"/>
             <w:tcBorders>
               <w:top w:val="single" w:sz="4" w:space="0" w:color="auto"/>
               <w:left w:val="single" w:sz="4" w:space="0" w:color="auto"/>
@@ -3005,13 +2758,14 @@
               </w:rPr>
               <w:fldChar w:fldCharType="begin">
                 <w:ffData>
-                  <w:name w:val="Text11"/>
+                  <w:name w:val="Text12"/>
                   <w:enabled/>
                   <w:calcOnExit w:val="0"/>
                   <w:textInput/>
                 </w:ffData>
               </w:fldChar>
             </w:r>
+            <w:bookmarkStart w:id="11" w:name="Text12"/>
             <w:r>
               <w:rPr>
                 <w:rStyle w:val="Fett"/>
@@ -3106,11 +2860,12 @@
               </w:rPr>
               <w:fldChar w:fldCharType="end"/>
             </w:r>
+            <w:bookmarkEnd w:id="11"/>
           </w:p>
         </w:tc>
         <w:tc>
           <w:tcPr>
-            <w:tcW w:w="2253" w:type="dxa"/>
+            <w:tcW w:w="1418" w:type="dxa"/>
             <w:tcBorders>
               <w:top w:val="single" w:sz="4" w:space="0" w:color="auto"/>
               <w:left w:val="single" w:sz="4" w:space="0" w:color="auto"/>
@@ -3140,7 +2895,7 @@
               </w:rPr>
               <w:fldChar w:fldCharType="begin">
                 <w:ffData>
-                  <w:name w:val="Text11"/>
+                  <w:name w:val="Text12"/>
                   <w:enabled/>
                   <w:calcOnExit w:val="0"/>
                   <w:textInput/>
@@ -3245,275 +3000,7 @@
         </w:tc>
         <w:tc>
           <w:tcPr>
-            <w:tcW w:w="2253" w:type="dxa"/>
-            <w:tcBorders>
-              <w:top w:val="single" w:sz="4" w:space="0" w:color="auto"/>
-              <w:left w:val="single" w:sz="4" w:space="0" w:color="auto"/>
-              <w:bottom w:val="single" w:sz="4" w:space="0" w:color="auto"/>
-            </w:tcBorders>
-          </w:tcPr>
-          <w:p>
-            <w:pPr>
-              <w:jc w:val="left"/>
-              <w:cnfStyle w:val="000000000000" w:firstRow="0" w:lastRow="0" w:firstColumn="0" w:lastColumn="0" w:oddVBand="0" w:evenVBand="0" w:oddHBand="0" w:evenHBand="0" w:firstRowFirstColumn="0" w:firstRowLastColumn="0" w:lastRowFirstColumn="0" w:lastRowLastColumn="0"/>
-              <w:rPr>
-                <w:rStyle w:val="Fett"/>
-                <w:b w:val="0"/>
-                <w:i/>
-                <w:color w:val="auto"/>
-                <w:lang w:val="de-DE"/>
-              </w:rPr>
-            </w:pPr>
-            <w:r>
-              <w:rPr>
-                <w:rStyle w:val="Fett"/>
-                <w:b w:val="0"/>
-                <w:i/>
-                <w:color w:val="auto"/>
-                <w:lang w:val="de-DE"/>
-              </w:rPr>
-              <w:fldChar w:fldCharType="begin">
-                <w:ffData>
-                  <w:name w:val="Text11"/>
-                  <w:enabled/>
-                  <w:calcOnExit w:val="0"/>
-                  <w:textInput/>
-                </w:ffData>
-              </w:fldChar>
-            </w:r>
-            <w:r>
-              <w:rPr>
-                <w:rStyle w:val="Fett"/>
-                <w:b w:val="0"/>
-                <w:i/>
-                <w:color w:val="auto"/>
-                <w:lang w:val="de-DE"/>
-              </w:rPr>
-              <w:instrText xml:space="preserve"> FORMTEXT </w:instrText>
-            </w:r>
-            <w:r>
-              <w:rPr>
-                <w:rStyle w:val="Fett"/>
-                <w:b w:val="0"/>
-                <w:i/>
-                <w:color w:val="auto"/>
-                <w:lang w:val="de-DE"/>
-              </w:rPr>
-            </w:r>
-            <w:r>
-              <w:rPr>
-                <w:rStyle w:val="Fett"/>
-                <w:b w:val="0"/>
-                <w:i/>
-                <w:color w:val="auto"/>
-                <w:lang w:val="de-DE"/>
-              </w:rPr>
-              <w:fldChar w:fldCharType="separate"/>
-            </w:r>
-            <w:r>
-              <w:rPr>
-                <w:rStyle w:val="Fett"/>
-                <w:b w:val="0"/>
-                <w:i/>
-                <w:noProof/>
-                <w:color w:val="auto"/>
-                <w:lang w:val="de-DE"/>
-              </w:rPr>
-              <w:t> </w:t>
-            </w:r>
-            <w:r>
-              <w:rPr>
-                <w:rStyle w:val="Fett"/>
-                <w:b w:val="0"/>
-                <w:i/>
-                <w:noProof/>
-                <w:color w:val="auto"/>
-                <w:lang w:val="de-DE"/>
-              </w:rPr>
-              <w:t> </w:t>
-            </w:r>
-            <w:r>
-              <w:rPr>
-                <w:rStyle w:val="Fett"/>
-                <w:b w:val="0"/>
-                <w:i/>
-                <w:noProof/>
-                <w:color w:val="auto"/>
-                <w:lang w:val="de-DE"/>
-              </w:rPr>
-              <w:t> </w:t>
-            </w:r>
-            <w:r>
-              <w:rPr>
-                <w:rStyle w:val="Fett"/>
-                <w:b w:val="0"/>
-                <w:i/>
-                <w:noProof/>
-                <w:color w:val="auto"/>
-                <w:lang w:val="de-DE"/>
-              </w:rPr>
-              <w:t> </w:t>
-            </w:r>
-            <w:r>
-              <w:rPr>
-                <w:rStyle w:val="Fett"/>
-                <w:b w:val="0"/>
-                <w:i/>
-                <w:noProof/>
-                <w:color w:val="auto"/>
-                <w:lang w:val="de-DE"/>
-              </w:rPr>
-              <w:t> </w:t>
-            </w:r>
-            <w:r>
-              <w:rPr>
-                <w:rStyle w:val="Fett"/>
-                <w:b w:val="0"/>
-                <w:i/>
-                <w:color w:val="auto"/>
-                <w:lang w:val="de-DE"/>
-              </w:rPr>
-              <w:fldChar w:fldCharType="end"/>
-            </w:r>
-          </w:p>
-        </w:tc>
-      </w:tr>
-      <w:tr>
-        <w:trPr>
-          <w:trHeight w:val="652"/>
-        </w:trPr>
-        <w:tc>
-          <w:tcPr>
-            <w:cnfStyle w:val="001000000000" w:firstRow="0" w:lastRow="0" w:firstColumn="1" w:lastColumn="0" w:oddVBand="0" w:evenVBand="0" w:oddHBand="0" w:evenHBand="0" w:firstRowFirstColumn="0" w:firstRowLastColumn="0" w:lastRowFirstColumn="0" w:lastRowLastColumn="0"/>
-            <w:tcW w:w="2252" w:type="dxa"/>
-            <w:tcBorders>
-              <w:top w:val="single" w:sz="4" w:space="0" w:color="auto"/>
-              <w:right w:val="single" w:sz="4" w:space="0" w:color="auto"/>
-            </w:tcBorders>
-          </w:tcPr>
-          <w:p>
-            <w:pPr>
-              <w:jc w:val="left"/>
-              <w:rPr>
-                <w:rStyle w:val="Fett"/>
-                <w:b/>
-                <w:i/>
-                <w:color w:val="auto"/>
-                <w:lang w:val="de-DE"/>
-              </w:rPr>
-            </w:pPr>
-            <w:r>
-              <w:rPr>
-                <w:rStyle w:val="Fett"/>
-                <w:i/>
-                <w:color w:val="auto"/>
-                <w:lang w:val="de-DE"/>
-              </w:rPr>
-              <w:fldChar w:fldCharType="begin">
-                <w:ffData>
-                  <w:name w:val="Text11"/>
-                  <w:enabled/>
-                  <w:calcOnExit w:val="0"/>
-                  <w:textInput/>
-                </w:ffData>
-              </w:fldChar>
-            </w:r>
-            <w:r>
-              <w:rPr>
-                <w:rStyle w:val="Fett"/>
-                <w:b/>
-                <w:i/>
-                <w:color w:val="auto"/>
-                <w:lang w:val="de-DE"/>
-              </w:rPr>
-              <w:instrText xml:space="preserve"> FORMTEXT </w:instrText>
-            </w:r>
-            <w:r>
-              <w:rPr>
-                <w:rStyle w:val="Fett"/>
-                <w:i/>
-                <w:color w:val="auto"/>
-                <w:lang w:val="de-DE"/>
-              </w:rPr>
-            </w:r>
-            <w:r>
-              <w:rPr>
-                <w:rStyle w:val="Fett"/>
-                <w:i/>
-                <w:color w:val="auto"/>
-                <w:lang w:val="de-DE"/>
-              </w:rPr>
-              <w:fldChar w:fldCharType="separate"/>
-            </w:r>
-            <w:r>
-              <w:rPr>
-                <w:rStyle w:val="Fett"/>
-                <w:b/>
-                <w:i/>
-                <w:noProof/>
-                <w:color w:val="auto"/>
-                <w:lang w:val="de-DE"/>
-              </w:rPr>
-              <w:t> </w:t>
-            </w:r>
-            <w:r>
-              <w:rPr>
-                <w:rStyle w:val="Fett"/>
-                <w:b/>
-                <w:i/>
-                <w:noProof/>
-                <w:color w:val="auto"/>
-                <w:lang w:val="de-DE"/>
-              </w:rPr>
-              <w:t> </w:t>
-            </w:r>
-            <w:r>
-              <w:rPr>
-                <w:rStyle w:val="Fett"/>
-                <w:b/>
-                <w:i/>
-                <w:noProof/>
-                <w:color w:val="auto"/>
-                <w:lang w:val="de-DE"/>
-              </w:rPr>
-              <w:t> </w:t>
-            </w:r>
-            <w:r>
-              <w:rPr>
-                <w:rStyle w:val="Fett"/>
-                <w:b/>
-                <w:i/>
-                <w:noProof/>
-                <w:color w:val="auto"/>
-                <w:lang w:val="de-DE"/>
-              </w:rPr>
-              <w:t> </w:t>
-            </w:r>
-            <w:r>
-              <w:rPr>
-                <w:rStyle w:val="Fett"/>
-                <w:b/>
-                <w:i/>
-                <w:noProof/>
-                <w:color w:val="auto"/>
-                <w:lang w:val="de-DE"/>
-              </w:rPr>
-              <w:t> </w:t>
-            </w:r>
-            <w:r>
-              <w:rPr>
-                <w:rStyle w:val="Fett"/>
-                <w:i/>
-                <w:color w:val="auto"/>
-                <w:lang w:val="de-DE"/>
-              </w:rPr>
-              <w:fldChar w:fldCharType="end"/>
-            </w:r>
-          </w:p>
-        </w:tc>
-        <w:tc>
-          <w:tcPr>
-            <w:tcW w:w="2252" w:type="dxa"/>
+            <w:tcW w:w="1611" w:type="dxa"/>
             <w:tcBorders>
               <w:top w:val="single" w:sz="4" w:space="0" w:color="auto"/>
               <w:left w:val="single" w:sz="4" w:space="0" w:color="auto"/>
@@ -3543,6 +3030,142 @@
               </w:rPr>
               <w:fldChar w:fldCharType="begin">
                 <w:ffData>
+                  <w:name w:val="Text13"/>
+                  <w:enabled/>
+                  <w:calcOnExit w:val="0"/>
+                  <w:textInput/>
+                </w:ffData>
+              </w:fldChar>
+            </w:r>
+            <w:bookmarkStart w:id="12" w:name="Text13"/>
+            <w:r>
+              <w:rPr>
+                <w:rStyle w:val="Fett"/>
+                <w:b w:val="0"/>
+                <w:i/>
+                <w:color w:val="auto"/>
+                <w:lang w:val="de-DE"/>
+              </w:rPr>
+              <w:instrText xml:space="preserve"> FORMTEXT </w:instrText>
+            </w:r>
+            <w:r>
+              <w:rPr>
+                <w:rStyle w:val="Fett"/>
+                <w:b w:val="0"/>
+                <w:i/>
+                <w:color w:val="auto"/>
+                <w:lang w:val="de-DE"/>
+              </w:rPr>
+            </w:r>
+            <w:r>
+              <w:rPr>
+                <w:rStyle w:val="Fett"/>
+                <w:b w:val="0"/>
+                <w:i/>
+                <w:color w:val="auto"/>
+                <w:lang w:val="de-DE"/>
+              </w:rPr>
+              <w:fldChar w:fldCharType="separate"/>
+            </w:r>
+            <w:r>
+              <w:rPr>
+                <w:rStyle w:val="Fett"/>
+                <w:b w:val="0"/>
+                <w:i/>
+                <w:noProof/>
+                <w:color w:val="auto"/>
+                <w:lang w:val="de-DE"/>
+              </w:rPr>
+              <w:t> </w:t>
+            </w:r>
+            <w:r>
+              <w:rPr>
+                <w:rStyle w:val="Fett"/>
+                <w:b w:val="0"/>
+                <w:i/>
+                <w:noProof/>
+                <w:color w:val="auto"/>
+                <w:lang w:val="de-DE"/>
+              </w:rPr>
+              <w:t> </w:t>
+            </w:r>
+            <w:r>
+              <w:rPr>
+                <w:rStyle w:val="Fett"/>
+                <w:b w:val="0"/>
+                <w:i/>
+                <w:noProof/>
+                <w:color w:val="auto"/>
+                <w:lang w:val="de-DE"/>
+              </w:rPr>
+              <w:t> </w:t>
+            </w:r>
+            <w:r>
+              <w:rPr>
+                <w:rStyle w:val="Fett"/>
+                <w:b w:val="0"/>
+                <w:i/>
+                <w:noProof/>
+                <w:color w:val="auto"/>
+                <w:lang w:val="de-DE"/>
+              </w:rPr>
+              <w:t> </w:t>
+            </w:r>
+            <w:r>
+              <w:rPr>
+                <w:rStyle w:val="Fett"/>
+                <w:b w:val="0"/>
+                <w:i/>
+                <w:noProof/>
+                <w:color w:val="auto"/>
+                <w:lang w:val="de-DE"/>
+              </w:rPr>
+              <w:t> </w:t>
+            </w:r>
+            <w:r>
+              <w:rPr>
+                <w:rStyle w:val="Fett"/>
+                <w:b w:val="0"/>
+                <w:i/>
+                <w:color w:val="auto"/>
+                <w:lang w:val="de-DE"/>
+              </w:rPr>
+              <w:fldChar w:fldCharType="end"/>
+            </w:r>
+            <w:bookmarkEnd w:id="12"/>
+          </w:p>
+        </w:tc>
+        <w:tc>
+          <w:tcPr>
+            <w:tcW w:w="1880" w:type="dxa"/>
+            <w:tcBorders>
+              <w:top w:val="single" w:sz="4" w:space="0" w:color="auto"/>
+              <w:left w:val="single" w:sz="4" w:space="0" w:color="auto"/>
+              <w:bottom w:val="single" w:sz="4" w:space="0" w:color="auto"/>
+            </w:tcBorders>
+          </w:tcPr>
+          <w:p>
+            <w:pPr>
+              <w:jc w:val="left"/>
+              <w:cnfStyle w:val="000000000000" w:firstRow="0" w:lastRow="0" w:firstColumn="0" w:lastColumn="0" w:oddVBand="0" w:evenVBand="0" w:oddHBand="0" w:evenHBand="0" w:firstRowFirstColumn="0" w:firstRowLastColumn="0" w:lastRowFirstColumn="0" w:lastRowLastColumn="0"/>
+              <w:rPr>
+                <w:rStyle w:val="Fett"/>
+                <w:b w:val="0"/>
+                <w:i/>
+                <w:color w:val="auto"/>
+                <w:lang w:val="de-DE"/>
+              </w:rPr>
+            </w:pPr>
+            <w:r>
+              <w:rPr>
+                <w:rStyle w:val="Fett"/>
+                <w:b w:val="0"/>
+                <w:i/>
+                <w:color w:val="auto"/>
+                <w:lang w:val="de-DE"/>
+              </w:rPr>
+              <w:fldChar w:fldCharType="begin">
+                <w:ffData>
                   <w:name w:val="Text11"/>
                   <w:enabled/>
                   <w:calcOnExit w:val="0"/>
@@ -3646,9 +3269,144 @@
             </w:r>
           </w:p>
         </w:tc>
+      </w:tr>
+      <w:tr>
+        <w:trPr>
+          <w:trHeight w:val="652"/>
+        </w:trPr>
         <w:tc>
           <w:tcPr>
-            <w:tcW w:w="2253" w:type="dxa"/>
+            <w:cnfStyle w:val="001000000000" w:firstRow="0" w:lastRow="0" w:firstColumn="1" w:lastColumn="0" w:oddVBand="0" w:evenVBand="0" w:oddHBand="0" w:evenHBand="0" w:firstRowFirstColumn="0" w:firstRowLastColumn="0" w:lastRowFirstColumn="0" w:lastRowLastColumn="0"/>
+            <w:tcW w:w="2127" w:type="dxa"/>
+            <w:tcBorders>
+              <w:top w:val="single" w:sz="4" w:space="0" w:color="auto"/>
+              <w:bottom w:val="single" w:sz="4" w:space="0" w:color="auto"/>
+              <w:right w:val="single" w:sz="4" w:space="0" w:color="auto"/>
+            </w:tcBorders>
+          </w:tcPr>
+          <w:p>
+            <w:pPr>
+              <w:jc w:val="left"/>
+              <w:rPr>
+                <w:rStyle w:val="Fett"/>
+                <w:b/>
+                <w:i/>
+                <w:color w:val="auto"/>
+                <w:lang w:val="de-DE"/>
+              </w:rPr>
+            </w:pPr>
+            <w:r>
+              <w:rPr>
+                <w:rStyle w:val="Fett"/>
+                <w:i/>
+                <w:color w:val="auto"/>
+                <w:lang w:val="de-DE"/>
+              </w:rPr>
+              <w:fldChar w:fldCharType="begin">
+                <w:ffData>
+                  <w:name w:val="Text11"/>
+                  <w:enabled/>
+                  <w:calcOnExit w:val="0"/>
+                  <w:textInput/>
+                </w:ffData>
+              </w:fldChar>
+            </w:r>
+            <w:r>
+              <w:rPr>
+                <w:rStyle w:val="Fett"/>
+                <w:b/>
+                <w:i/>
+                <w:color w:val="auto"/>
+                <w:lang w:val="de-DE"/>
+              </w:rPr>
+              <w:instrText xml:space="preserve"> FORMTEXT </w:instrText>
+            </w:r>
+            <w:r>
+              <w:rPr>
+                <w:rStyle w:val="Fett"/>
+                <w:i/>
+                <w:color w:val="auto"/>
+                <w:lang w:val="de-DE"/>
+              </w:rPr>
+            </w:r>
+            <w:r>
+              <w:rPr>
+                <w:rStyle w:val="Fett"/>
+                <w:i/>
+                <w:color w:val="auto"/>
+                <w:lang w:val="de-DE"/>
+              </w:rPr>
+              <w:fldChar w:fldCharType="separate"/>
+            </w:r>
+            <w:r>
+              <w:rPr>
+                <w:rStyle w:val="Fett"/>
+                <w:b/>
+                <w:i/>
+                <w:noProof/>
+                <w:color w:val="auto"/>
+                <w:lang w:val="de-DE"/>
+              </w:rPr>
+              <w:t> </w:t>
+            </w:r>
+            <w:r>
+              <w:rPr>
+                <w:rStyle w:val="Fett"/>
+                <w:b/>
+                <w:i/>
+                <w:noProof/>
+                <w:color w:val="auto"/>
+                <w:lang w:val="de-DE"/>
+              </w:rPr>
+              <w:t> </w:t>
+            </w:r>
+            <w:r>
+              <w:rPr>
+                <w:rStyle w:val="Fett"/>
+                <w:b/>
+                <w:i/>
+                <w:noProof/>
+                <w:color w:val="auto"/>
+                <w:lang w:val="de-DE"/>
+              </w:rPr>
+              <w:t> </w:t>
+            </w:r>
+            <w:r>
+              <w:rPr>
+                <w:rStyle w:val="Fett"/>
+                <w:b/>
+                <w:i/>
+                <w:noProof/>
+                <w:color w:val="auto"/>
+                <w:lang w:val="de-DE"/>
+              </w:rPr>
+              <w:t> </w:t>
+            </w:r>
+            <w:r>
+              <w:rPr>
+                <w:rStyle w:val="Fett"/>
+                <w:b/>
+                <w:i/>
+                <w:noProof/>
+                <w:color w:val="auto"/>
+                <w:lang w:val="de-DE"/>
+              </w:rPr>
+              <w:t> </w:t>
+            </w:r>
+            <w:r>
+              <w:rPr>
+                <w:rStyle w:val="Fett"/>
+                <w:i/>
+                <w:color w:val="auto"/>
+                <w:lang w:val="de-DE"/>
+              </w:rPr>
+              <w:fldChar w:fldCharType="end"/>
+            </w:r>
+          </w:p>
+        </w:tc>
+        <w:tc>
+          <w:tcPr>
+            <w:tcW w:w="1984" w:type="dxa"/>
             <w:tcBorders>
               <w:top w:val="single" w:sz="4" w:space="0" w:color="auto"/>
               <w:left w:val="single" w:sz="4" w:space="0" w:color="auto"/>
@@ -3783,7 +3541,950 @@
         </w:tc>
         <w:tc>
           <w:tcPr>
-            <w:tcW w:w="2253" w:type="dxa"/>
+            <w:tcW w:w="1418" w:type="dxa"/>
+            <w:tcBorders>
+              <w:top w:val="single" w:sz="4" w:space="0" w:color="auto"/>
+              <w:left w:val="single" w:sz="4" w:space="0" w:color="auto"/>
+              <w:bottom w:val="single" w:sz="4" w:space="0" w:color="auto"/>
+              <w:right w:val="single" w:sz="4" w:space="0" w:color="auto"/>
+            </w:tcBorders>
+          </w:tcPr>
+          <w:p>
+            <w:pPr>
+              <w:jc w:val="left"/>
+              <w:cnfStyle w:val="000000000000" w:firstRow="0" w:lastRow="0" w:firstColumn="0" w:lastColumn="0" w:oddVBand="0" w:evenVBand="0" w:oddHBand="0" w:evenHBand="0" w:firstRowFirstColumn="0" w:firstRowLastColumn="0" w:lastRowFirstColumn="0" w:lastRowLastColumn="0"/>
+              <w:rPr>
+                <w:rStyle w:val="Fett"/>
+                <w:b w:val="0"/>
+                <w:i/>
+                <w:color w:val="auto"/>
+                <w:lang w:val="de-DE"/>
+              </w:rPr>
+            </w:pPr>
+            <w:r>
+              <w:rPr>
+                <w:rStyle w:val="Fett"/>
+                <w:b w:val="0"/>
+                <w:i/>
+                <w:color w:val="auto"/>
+                <w:lang w:val="de-DE"/>
+              </w:rPr>
+              <w:fldChar w:fldCharType="begin">
+                <w:ffData>
+                  <w:name w:val="Text11"/>
+                  <w:enabled/>
+                  <w:calcOnExit w:val="0"/>
+                  <w:textInput/>
+                </w:ffData>
+              </w:fldChar>
+            </w:r>
+            <w:r>
+              <w:rPr>
+                <w:rStyle w:val="Fett"/>
+                <w:b w:val="0"/>
+                <w:i/>
+                <w:color w:val="auto"/>
+                <w:lang w:val="de-DE"/>
+              </w:rPr>
+              <w:instrText xml:space="preserve"> FORMTEXT </w:instrText>
+            </w:r>
+            <w:r>
+              <w:rPr>
+                <w:rStyle w:val="Fett"/>
+                <w:b w:val="0"/>
+                <w:i/>
+                <w:color w:val="auto"/>
+                <w:lang w:val="de-DE"/>
+              </w:rPr>
+            </w:r>
+            <w:r>
+              <w:rPr>
+                <w:rStyle w:val="Fett"/>
+                <w:b w:val="0"/>
+                <w:i/>
+                <w:color w:val="auto"/>
+                <w:lang w:val="de-DE"/>
+              </w:rPr>
+              <w:fldChar w:fldCharType="separate"/>
+            </w:r>
+            <w:r>
+              <w:rPr>
+                <w:rStyle w:val="Fett"/>
+                <w:b w:val="0"/>
+                <w:i/>
+                <w:noProof/>
+                <w:color w:val="auto"/>
+                <w:lang w:val="de-DE"/>
+              </w:rPr>
+              <w:t> </w:t>
+            </w:r>
+            <w:r>
+              <w:rPr>
+                <w:rStyle w:val="Fett"/>
+                <w:b w:val="0"/>
+                <w:i/>
+                <w:noProof/>
+                <w:color w:val="auto"/>
+                <w:lang w:val="de-DE"/>
+              </w:rPr>
+              <w:t> </w:t>
+            </w:r>
+            <w:r>
+              <w:rPr>
+                <w:rStyle w:val="Fett"/>
+                <w:b w:val="0"/>
+                <w:i/>
+                <w:noProof/>
+                <w:color w:val="auto"/>
+                <w:lang w:val="de-DE"/>
+              </w:rPr>
+              <w:t> </w:t>
+            </w:r>
+            <w:r>
+              <w:rPr>
+                <w:rStyle w:val="Fett"/>
+                <w:b w:val="0"/>
+                <w:i/>
+                <w:noProof/>
+                <w:color w:val="auto"/>
+                <w:lang w:val="de-DE"/>
+              </w:rPr>
+              <w:t> </w:t>
+            </w:r>
+            <w:r>
+              <w:rPr>
+                <w:rStyle w:val="Fett"/>
+                <w:b w:val="0"/>
+                <w:i/>
+                <w:noProof/>
+                <w:color w:val="auto"/>
+                <w:lang w:val="de-DE"/>
+              </w:rPr>
+              <w:t> </w:t>
+            </w:r>
+            <w:r>
+              <w:rPr>
+                <w:rStyle w:val="Fett"/>
+                <w:b w:val="0"/>
+                <w:i/>
+                <w:color w:val="auto"/>
+                <w:lang w:val="de-DE"/>
+              </w:rPr>
+              <w:fldChar w:fldCharType="end"/>
+            </w:r>
+          </w:p>
+        </w:tc>
+        <w:tc>
+          <w:tcPr>
+            <w:tcW w:w="1611" w:type="dxa"/>
+            <w:tcBorders>
+              <w:top w:val="single" w:sz="4" w:space="0" w:color="auto"/>
+              <w:left w:val="single" w:sz="4" w:space="0" w:color="auto"/>
+              <w:bottom w:val="single" w:sz="4" w:space="0" w:color="auto"/>
+              <w:right w:val="single" w:sz="4" w:space="0" w:color="auto"/>
+            </w:tcBorders>
+          </w:tcPr>
+          <w:p>
+            <w:pPr>
+              <w:jc w:val="left"/>
+              <w:cnfStyle w:val="000000000000" w:firstRow="0" w:lastRow="0" w:firstColumn="0" w:lastColumn="0" w:oddVBand="0" w:evenVBand="0" w:oddHBand="0" w:evenHBand="0" w:firstRowFirstColumn="0" w:firstRowLastColumn="0" w:lastRowFirstColumn="0" w:lastRowLastColumn="0"/>
+              <w:rPr>
+                <w:rStyle w:val="Fett"/>
+                <w:b w:val="0"/>
+                <w:i/>
+                <w:color w:val="auto"/>
+                <w:lang w:val="de-DE"/>
+              </w:rPr>
+            </w:pPr>
+            <w:r>
+              <w:rPr>
+                <w:rStyle w:val="Fett"/>
+                <w:b w:val="0"/>
+                <w:i/>
+                <w:color w:val="auto"/>
+                <w:lang w:val="de-DE"/>
+              </w:rPr>
+              <w:fldChar w:fldCharType="begin">
+                <w:ffData>
+                  <w:name w:val="Text11"/>
+                  <w:enabled/>
+                  <w:calcOnExit w:val="0"/>
+                  <w:textInput/>
+                </w:ffData>
+              </w:fldChar>
+            </w:r>
+            <w:r>
+              <w:rPr>
+                <w:rStyle w:val="Fett"/>
+                <w:b w:val="0"/>
+                <w:i/>
+                <w:color w:val="auto"/>
+                <w:lang w:val="de-DE"/>
+              </w:rPr>
+              <w:instrText xml:space="preserve"> FORMTEXT </w:instrText>
+            </w:r>
+            <w:r>
+              <w:rPr>
+                <w:rStyle w:val="Fett"/>
+                <w:b w:val="0"/>
+                <w:i/>
+                <w:color w:val="auto"/>
+                <w:lang w:val="de-DE"/>
+              </w:rPr>
+            </w:r>
+            <w:r>
+              <w:rPr>
+                <w:rStyle w:val="Fett"/>
+                <w:b w:val="0"/>
+                <w:i/>
+                <w:color w:val="auto"/>
+                <w:lang w:val="de-DE"/>
+              </w:rPr>
+              <w:fldChar w:fldCharType="separate"/>
+            </w:r>
+            <w:r>
+              <w:rPr>
+                <w:rStyle w:val="Fett"/>
+                <w:b w:val="0"/>
+                <w:i/>
+                <w:noProof/>
+                <w:color w:val="auto"/>
+                <w:lang w:val="de-DE"/>
+              </w:rPr>
+              <w:t> </w:t>
+            </w:r>
+            <w:r>
+              <w:rPr>
+                <w:rStyle w:val="Fett"/>
+                <w:b w:val="0"/>
+                <w:i/>
+                <w:noProof/>
+                <w:color w:val="auto"/>
+                <w:lang w:val="de-DE"/>
+              </w:rPr>
+              <w:t> </w:t>
+            </w:r>
+            <w:r>
+              <w:rPr>
+                <w:rStyle w:val="Fett"/>
+                <w:b w:val="0"/>
+                <w:i/>
+                <w:noProof/>
+                <w:color w:val="auto"/>
+                <w:lang w:val="de-DE"/>
+              </w:rPr>
+              <w:t> </w:t>
+            </w:r>
+            <w:r>
+              <w:rPr>
+                <w:rStyle w:val="Fett"/>
+                <w:b w:val="0"/>
+                <w:i/>
+                <w:noProof/>
+                <w:color w:val="auto"/>
+                <w:lang w:val="de-DE"/>
+              </w:rPr>
+              <w:t> </w:t>
+            </w:r>
+            <w:r>
+              <w:rPr>
+                <w:rStyle w:val="Fett"/>
+                <w:b w:val="0"/>
+                <w:i/>
+                <w:noProof/>
+                <w:color w:val="auto"/>
+                <w:lang w:val="de-DE"/>
+              </w:rPr>
+              <w:t> </w:t>
+            </w:r>
+            <w:r>
+              <w:rPr>
+                <w:rStyle w:val="Fett"/>
+                <w:b w:val="0"/>
+                <w:i/>
+                <w:color w:val="auto"/>
+                <w:lang w:val="de-DE"/>
+              </w:rPr>
+              <w:fldChar w:fldCharType="end"/>
+            </w:r>
+          </w:p>
+        </w:tc>
+        <w:tc>
+          <w:tcPr>
+            <w:tcW w:w="1880" w:type="dxa"/>
+            <w:tcBorders>
+              <w:top w:val="single" w:sz="4" w:space="0" w:color="auto"/>
+              <w:left w:val="single" w:sz="4" w:space="0" w:color="auto"/>
+              <w:bottom w:val="single" w:sz="4" w:space="0" w:color="auto"/>
+            </w:tcBorders>
+          </w:tcPr>
+          <w:p>
+            <w:pPr>
+              <w:jc w:val="left"/>
+              <w:cnfStyle w:val="000000000000" w:firstRow="0" w:lastRow="0" w:firstColumn="0" w:lastColumn="0" w:oddVBand="0" w:evenVBand="0" w:oddHBand="0" w:evenHBand="0" w:firstRowFirstColumn="0" w:firstRowLastColumn="0" w:lastRowFirstColumn="0" w:lastRowLastColumn="0"/>
+              <w:rPr>
+                <w:rStyle w:val="Fett"/>
+                <w:b w:val="0"/>
+                <w:i/>
+                <w:color w:val="auto"/>
+                <w:lang w:val="de-DE"/>
+              </w:rPr>
+            </w:pPr>
+            <w:r>
+              <w:rPr>
+                <w:rStyle w:val="Fett"/>
+                <w:b w:val="0"/>
+                <w:i/>
+                <w:color w:val="auto"/>
+                <w:lang w:val="de-DE"/>
+              </w:rPr>
+              <w:fldChar w:fldCharType="begin">
+                <w:ffData>
+                  <w:name w:val="Text11"/>
+                  <w:enabled/>
+                  <w:calcOnExit w:val="0"/>
+                  <w:textInput/>
+                </w:ffData>
+              </w:fldChar>
+            </w:r>
+            <w:r>
+              <w:rPr>
+                <w:rStyle w:val="Fett"/>
+                <w:b w:val="0"/>
+                <w:i/>
+                <w:color w:val="auto"/>
+                <w:lang w:val="de-DE"/>
+              </w:rPr>
+              <w:instrText xml:space="preserve"> FORMTEXT </w:instrText>
+            </w:r>
+            <w:r>
+              <w:rPr>
+                <w:rStyle w:val="Fett"/>
+                <w:b w:val="0"/>
+                <w:i/>
+                <w:color w:val="auto"/>
+                <w:lang w:val="de-DE"/>
+              </w:rPr>
+            </w:r>
+            <w:r>
+              <w:rPr>
+                <w:rStyle w:val="Fett"/>
+                <w:b w:val="0"/>
+                <w:i/>
+                <w:color w:val="auto"/>
+                <w:lang w:val="de-DE"/>
+              </w:rPr>
+              <w:fldChar w:fldCharType="separate"/>
+            </w:r>
+            <w:r>
+              <w:rPr>
+                <w:rStyle w:val="Fett"/>
+                <w:b w:val="0"/>
+                <w:i/>
+                <w:noProof/>
+                <w:color w:val="auto"/>
+                <w:lang w:val="de-DE"/>
+              </w:rPr>
+              <w:t> </w:t>
+            </w:r>
+            <w:r>
+              <w:rPr>
+                <w:rStyle w:val="Fett"/>
+                <w:b w:val="0"/>
+                <w:i/>
+                <w:noProof/>
+                <w:color w:val="auto"/>
+                <w:lang w:val="de-DE"/>
+              </w:rPr>
+              <w:t> </w:t>
+            </w:r>
+            <w:r>
+              <w:rPr>
+                <w:rStyle w:val="Fett"/>
+                <w:b w:val="0"/>
+                <w:i/>
+                <w:noProof/>
+                <w:color w:val="auto"/>
+                <w:lang w:val="de-DE"/>
+              </w:rPr>
+              <w:t> </w:t>
+            </w:r>
+            <w:r>
+              <w:rPr>
+                <w:rStyle w:val="Fett"/>
+                <w:b w:val="0"/>
+                <w:i/>
+                <w:noProof/>
+                <w:color w:val="auto"/>
+                <w:lang w:val="de-DE"/>
+              </w:rPr>
+              <w:t> </w:t>
+            </w:r>
+            <w:r>
+              <w:rPr>
+                <w:rStyle w:val="Fett"/>
+                <w:b w:val="0"/>
+                <w:i/>
+                <w:noProof/>
+                <w:color w:val="auto"/>
+                <w:lang w:val="de-DE"/>
+              </w:rPr>
+              <w:t> </w:t>
+            </w:r>
+            <w:r>
+              <w:rPr>
+                <w:rStyle w:val="Fett"/>
+                <w:b w:val="0"/>
+                <w:i/>
+                <w:color w:val="auto"/>
+                <w:lang w:val="de-DE"/>
+              </w:rPr>
+              <w:fldChar w:fldCharType="end"/>
+            </w:r>
+          </w:p>
+        </w:tc>
+      </w:tr>
+      <w:tr>
+        <w:trPr>
+          <w:trHeight w:val="652"/>
+        </w:trPr>
+        <w:tc>
+          <w:tcPr>
+            <w:cnfStyle w:val="001000000000" w:firstRow="0" w:lastRow="0" w:firstColumn="1" w:lastColumn="0" w:oddVBand="0" w:evenVBand="0" w:oddHBand="0" w:evenHBand="0" w:firstRowFirstColumn="0" w:firstRowLastColumn="0" w:lastRowFirstColumn="0" w:lastRowLastColumn="0"/>
+            <w:tcW w:w="2127" w:type="dxa"/>
+            <w:tcBorders>
+              <w:top w:val="single" w:sz="4" w:space="0" w:color="auto"/>
+              <w:right w:val="single" w:sz="4" w:space="0" w:color="auto"/>
+            </w:tcBorders>
+          </w:tcPr>
+          <w:p>
+            <w:pPr>
+              <w:jc w:val="left"/>
+              <w:rPr>
+                <w:rStyle w:val="Fett"/>
+                <w:b/>
+                <w:i/>
+                <w:color w:val="auto"/>
+                <w:lang w:val="de-DE"/>
+              </w:rPr>
+            </w:pPr>
+            <w:r>
+              <w:rPr>
+                <w:rStyle w:val="Fett"/>
+                <w:i/>
+                <w:color w:val="auto"/>
+                <w:lang w:val="de-DE"/>
+              </w:rPr>
+              <w:fldChar w:fldCharType="begin">
+                <w:ffData>
+                  <w:name w:val="Text11"/>
+                  <w:enabled/>
+                  <w:calcOnExit w:val="0"/>
+                  <w:textInput/>
+                </w:ffData>
+              </w:fldChar>
+            </w:r>
+            <w:r>
+              <w:rPr>
+                <w:rStyle w:val="Fett"/>
+                <w:b/>
+                <w:i/>
+                <w:color w:val="auto"/>
+                <w:lang w:val="de-DE"/>
+              </w:rPr>
+              <w:instrText xml:space="preserve"> FORMTEXT </w:instrText>
+            </w:r>
+            <w:r>
+              <w:rPr>
+                <w:rStyle w:val="Fett"/>
+                <w:i/>
+                <w:color w:val="auto"/>
+                <w:lang w:val="de-DE"/>
+              </w:rPr>
+            </w:r>
+            <w:r>
+              <w:rPr>
+                <w:rStyle w:val="Fett"/>
+                <w:i/>
+                <w:color w:val="auto"/>
+                <w:lang w:val="de-DE"/>
+              </w:rPr>
+              <w:fldChar w:fldCharType="separate"/>
+            </w:r>
+            <w:r>
+              <w:rPr>
+                <w:rStyle w:val="Fett"/>
+                <w:b/>
+                <w:i/>
+                <w:noProof/>
+                <w:color w:val="auto"/>
+                <w:lang w:val="de-DE"/>
+              </w:rPr>
+              <w:t> </w:t>
+            </w:r>
+            <w:r>
+              <w:rPr>
+                <w:rStyle w:val="Fett"/>
+                <w:b/>
+                <w:i/>
+                <w:noProof/>
+                <w:color w:val="auto"/>
+                <w:lang w:val="de-DE"/>
+              </w:rPr>
+              <w:t> </w:t>
+            </w:r>
+            <w:r>
+              <w:rPr>
+                <w:rStyle w:val="Fett"/>
+                <w:b/>
+                <w:i/>
+                <w:noProof/>
+                <w:color w:val="auto"/>
+                <w:lang w:val="de-DE"/>
+              </w:rPr>
+              <w:t> </w:t>
+            </w:r>
+            <w:r>
+              <w:rPr>
+                <w:rStyle w:val="Fett"/>
+                <w:b/>
+                <w:i/>
+                <w:noProof/>
+                <w:color w:val="auto"/>
+                <w:lang w:val="de-DE"/>
+              </w:rPr>
+              <w:t> </w:t>
+            </w:r>
+            <w:r>
+              <w:rPr>
+                <w:rStyle w:val="Fett"/>
+                <w:b/>
+                <w:i/>
+                <w:noProof/>
+                <w:color w:val="auto"/>
+                <w:lang w:val="de-DE"/>
+              </w:rPr>
+              <w:t> </w:t>
+            </w:r>
+            <w:r>
+              <w:rPr>
+                <w:rStyle w:val="Fett"/>
+                <w:i/>
+                <w:color w:val="auto"/>
+                <w:lang w:val="de-DE"/>
+              </w:rPr>
+              <w:fldChar w:fldCharType="end"/>
+            </w:r>
+          </w:p>
+        </w:tc>
+        <w:tc>
+          <w:tcPr>
+            <w:tcW w:w="1984" w:type="dxa"/>
+            <w:tcBorders>
+              <w:top w:val="single" w:sz="4" w:space="0" w:color="auto"/>
+              <w:left w:val="single" w:sz="4" w:space="0" w:color="auto"/>
+              <w:bottom w:val="single" w:sz="4" w:space="0" w:color="auto"/>
+              <w:right w:val="single" w:sz="4" w:space="0" w:color="auto"/>
+            </w:tcBorders>
+          </w:tcPr>
+          <w:p>
+            <w:pPr>
+              <w:jc w:val="left"/>
+              <w:cnfStyle w:val="000000000000" w:firstRow="0" w:lastRow="0" w:firstColumn="0" w:lastColumn="0" w:oddVBand="0" w:evenVBand="0" w:oddHBand="0" w:evenHBand="0" w:firstRowFirstColumn="0" w:firstRowLastColumn="0" w:lastRowFirstColumn="0" w:lastRowLastColumn="0"/>
+              <w:rPr>
+                <w:rStyle w:val="Fett"/>
+                <w:b w:val="0"/>
+                <w:i/>
+                <w:color w:val="auto"/>
+                <w:lang w:val="de-DE"/>
+              </w:rPr>
+            </w:pPr>
+            <w:r>
+              <w:rPr>
+                <w:rStyle w:val="Fett"/>
+                <w:b w:val="0"/>
+                <w:i/>
+                <w:color w:val="auto"/>
+                <w:lang w:val="de-DE"/>
+              </w:rPr>
+              <w:fldChar w:fldCharType="begin">
+                <w:ffData>
+                  <w:name w:val="Text11"/>
+                  <w:enabled/>
+                  <w:calcOnExit w:val="0"/>
+                  <w:textInput/>
+                </w:ffData>
+              </w:fldChar>
+            </w:r>
+            <w:r>
+              <w:rPr>
+                <w:rStyle w:val="Fett"/>
+                <w:b w:val="0"/>
+                <w:i/>
+                <w:color w:val="auto"/>
+                <w:lang w:val="de-DE"/>
+              </w:rPr>
+              <w:instrText xml:space="preserve"> FORMTEXT </w:instrText>
+            </w:r>
+            <w:r>
+              <w:rPr>
+                <w:rStyle w:val="Fett"/>
+                <w:b w:val="0"/>
+                <w:i/>
+                <w:color w:val="auto"/>
+                <w:lang w:val="de-DE"/>
+              </w:rPr>
+            </w:r>
+            <w:r>
+              <w:rPr>
+                <w:rStyle w:val="Fett"/>
+                <w:b w:val="0"/>
+                <w:i/>
+                <w:color w:val="auto"/>
+                <w:lang w:val="de-DE"/>
+              </w:rPr>
+              <w:fldChar w:fldCharType="separate"/>
+            </w:r>
+            <w:r>
+              <w:rPr>
+                <w:rStyle w:val="Fett"/>
+                <w:b w:val="0"/>
+                <w:i/>
+                <w:noProof/>
+                <w:color w:val="auto"/>
+                <w:lang w:val="de-DE"/>
+              </w:rPr>
+              <w:t> </w:t>
+            </w:r>
+            <w:r>
+              <w:rPr>
+                <w:rStyle w:val="Fett"/>
+                <w:b w:val="0"/>
+                <w:i/>
+                <w:noProof/>
+                <w:color w:val="auto"/>
+                <w:lang w:val="de-DE"/>
+              </w:rPr>
+              <w:t> </w:t>
+            </w:r>
+            <w:r>
+              <w:rPr>
+                <w:rStyle w:val="Fett"/>
+                <w:b w:val="0"/>
+                <w:i/>
+                <w:noProof/>
+                <w:color w:val="auto"/>
+                <w:lang w:val="de-DE"/>
+              </w:rPr>
+              <w:t> </w:t>
+            </w:r>
+            <w:r>
+              <w:rPr>
+                <w:rStyle w:val="Fett"/>
+                <w:b w:val="0"/>
+                <w:i/>
+                <w:noProof/>
+                <w:color w:val="auto"/>
+                <w:lang w:val="de-DE"/>
+              </w:rPr>
+              <w:t> </w:t>
+            </w:r>
+            <w:r>
+              <w:rPr>
+                <w:rStyle w:val="Fett"/>
+                <w:b w:val="0"/>
+                <w:i/>
+                <w:noProof/>
+                <w:color w:val="auto"/>
+                <w:lang w:val="de-DE"/>
+              </w:rPr>
+              <w:t> </w:t>
+            </w:r>
+            <w:r>
+              <w:rPr>
+                <w:rStyle w:val="Fett"/>
+                <w:b w:val="0"/>
+                <w:i/>
+                <w:color w:val="auto"/>
+                <w:lang w:val="de-DE"/>
+              </w:rPr>
+              <w:fldChar w:fldCharType="end"/>
+            </w:r>
+          </w:p>
+        </w:tc>
+        <w:tc>
+          <w:tcPr>
+            <w:tcW w:w="1418" w:type="dxa"/>
+            <w:tcBorders>
+              <w:top w:val="single" w:sz="4" w:space="0" w:color="auto"/>
+              <w:left w:val="single" w:sz="4" w:space="0" w:color="auto"/>
+              <w:bottom w:val="single" w:sz="4" w:space="0" w:color="auto"/>
+              <w:right w:val="single" w:sz="4" w:space="0" w:color="auto"/>
+            </w:tcBorders>
+          </w:tcPr>
+          <w:p>
+            <w:pPr>
+              <w:jc w:val="left"/>
+              <w:cnfStyle w:val="000000000000" w:firstRow="0" w:lastRow="0" w:firstColumn="0" w:lastColumn="0" w:oddVBand="0" w:evenVBand="0" w:oddHBand="0" w:evenHBand="0" w:firstRowFirstColumn="0" w:firstRowLastColumn="0" w:lastRowFirstColumn="0" w:lastRowLastColumn="0"/>
+              <w:rPr>
+                <w:rStyle w:val="Fett"/>
+                <w:b w:val="0"/>
+                <w:i/>
+                <w:color w:val="auto"/>
+                <w:lang w:val="de-DE"/>
+              </w:rPr>
+            </w:pPr>
+            <w:r>
+              <w:rPr>
+                <w:rStyle w:val="Fett"/>
+                <w:b w:val="0"/>
+                <w:i/>
+                <w:color w:val="auto"/>
+                <w:lang w:val="de-DE"/>
+              </w:rPr>
+              <w:fldChar w:fldCharType="begin">
+                <w:ffData>
+                  <w:name w:val="Text11"/>
+                  <w:enabled/>
+                  <w:calcOnExit w:val="0"/>
+                  <w:textInput/>
+                </w:ffData>
+              </w:fldChar>
+            </w:r>
+            <w:r>
+              <w:rPr>
+                <w:rStyle w:val="Fett"/>
+                <w:b w:val="0"/>
+                <w:i/>
+                <w:color w:val="auto"/>
+                <w:lang w:val="de-DE"/>
+              </w:rPr>
+              <w:instrText xml:space="preserve"> FORMTEXT </w:instrText>
+            </w:r>
+            <w:r>
+              <w:rPr>
+                <w:rStyle w:val="Fett"/>
+                <w:b w:val="0"/>
+                <w:i/>
+                <w:color w:val="auto"/>
+                <w:lang w:val="de-DE"/>
+              </w:rPr>
+            </w:r>
+            <w:r>
+              <w:rPr>
+                <w:rStyle w:val="Fett"/>
+                <w:b w:val="0"/>
+                <w:i/>
+                <w:color w:val="auto"/>
+                <w:lang w:val="de-DE"/>
+              </w:rPr>
+              <w:fldChar w:fldCharType="separate"/>
+            </w:r>
+            <w:r>
+              <w:rPr>
+                <w:rStyle w:val="Fett"/>
+                <w:b w:val="0"/>
+                <w:i/>
+                <w:noProof/>
+                <w:color w:val="auto"/>
+                <w:lang w:val="de-DE"/>
+              </w:rPr>
+              <w:t> </w:t>
+            </w:r>
+            <w:r>
+              <w:rPr>
+                <w:rStyle w:val="Fett"/>
+                <w:b w:val="0"/>
+                <w:i/>
+                <w:noProof/>
+                <w:color w:val="auto"/>
+                <w:lang w:val="de-DE"/>
+              </w:rPr>
+              <w:t> </w:t>
+            </w:r>
+            <w:r>
+              <w:rPr>
+                <w:rStyle w:val="Fett"/>
+                <w:b w:val="0"/>
+                <w:i/>
+                <w:noProof/>
+                <w:color w:val="auto"/>
+                <w:lang w:val="de-DE"/>
+              </w:rPr>
+              <w:t> </w:t>
+            </w:r>
+            <w:r>
+              <w:rPr>
+                <w:rStyle w:val="Fett"/>
+                <w:b w:val="0"/>
+                <w:i/>
+                <w:noProof/>
+                <w:color w:val="auto"/>
+                <w:lang w:val="de-DE"/>
+              </w:rPr>
+              <w:t> </w:t>
+            </w:r>
+            <w:r>
+              <w:rPr>
+                <w:rStyle w:val="Fett"/>
+                <w:b w:val="0"/>
+                <w:i/>
+                <w:noProof/>
+                <w:color w:val="auto"/>
+                <w:lang w:val="de-DE"/>
+              </w:rPr>
+              <w:t> </w:t>
+            </w:r>
+            <w:r>
+              <w:rPr>
+                <w:rStyle w:val="Fett"/>
+                <w:b w:val="0"/>
+                <w:i/>
+                <w:color w:val="auto"/>
+                <w:lang w:val="de-DE"/>
+              </w:rPr>
+              <w:fldChar w:fldCharType="end"/>
+            </w:r>
+          </w:p>
+        </w:tc>
+        <w:tc>
+          <w:tcPr>
+            <w:tcW w:w="1611" w:type="dxa"/>
+            <w:tcBorders>
+              <w:top w:val="single" w:sz="4" w:space="0" w:color="auto"/>
+              <w:left w:val="single" w:sz="4" w:space="0" w:color="auto"/>
+              <w:bottom w:val="single" w:sz="4" w:space="0" w:color="auto"/>
+              <w:right w:val="single" w:sz="4" w:space="0" w:color="auto"/>
+            </w:tcBorders>
+          </w:tcPr>
+          <w:p>
+            <w:pPr>
+              <w:jc w:val="left"/>
+              <w:cnfStyle w:val="000000000000" w:firstRow="0" w:lastRow="0" w:firstColumn="0" w:lastColumn="0" w:oddVBand="0" w:evenVBand="0" w:oddHBand="0" w:evenHBand="0" w:firstRowFirstColumn="0" w:firstRowLastColumn="0" w:lastRowFirstColumn="0" w:lastRowLastColumn="0"/>
+              <w:rPr>
+                <w:rStyle w:val="Fett"/>
+                <w:b w:val="0"/>
+                <w:i/>
+                <w:color w:val="auto"/>
+                <w:lang w:val="de-DE"/>
+              </w:rPr>
+            </w:pPr>
+            <w:r>
+              <w:rPr>
+                <w:rStyle w:val="Fett"/>
+                <w:b w:val="0"/>
+                <w:i/>
+                <w:color w:val="auto"/>
+                <w:lang w:val="de-DE"/>
+              </w:rPr>
+              <w:fldChar w:fldCharType="begin">
+                <w:ffData>
+                  <w:name w:val="Text11"/>
+                  <w:enabled/>
+                  <w:calcOnExit w:val="0"/>
+                  <w:textInput/>
+                </w:ffData>
+              </w:fldChar>
+            </w:r>
+            <w:r>
+              <w:rPr>
+                <w:rStyle w:val="Fett"/>
+                <w:b w:val="0"/>
+                <w:i/>
+                <w:color w:val="auto"/>
+                <w:lang w:val="de-DE"/>
+              </w:rPr>
+              <w:instrText xml:space="preserve"> FORMTEXT </w:instrText>
+            </w:r>
+            <w:r>
+              <w:rPr>
+                <w:rStyle w:val="Fett"/>
+                <w:b w:val="0"/>
+                <w:i/>
+                <w:color w:val="auto"/>
+                <w:lang w:val="de-DE"/>
+              </w:rPr>
+            </w:r>
+            <w:r>
+              <w:rPr>
+                <w:rStyle w:val="Fett"/>
+                <w:b w:val="0"/>
+                <w:i/>
+                <w:color w:val="auto"/>
+                <w:lang w:val="de-DE"/>
+              </w:rPr>
+              <w:fldChar w:fldCharType="separate"/>
+            </w:r>
+            <w:r>
+              <w:rPr>
+                <w:rStyle w:val="Fett"/>
+                <w:b w:val="0"/>
+                <w:i/>
+                <w:noProof/>
+                <w:color w:val="auto"/>
+                <w:lang w:val="de-DE"/>
+              </w:rPr>
+              <w:t> </w:t>
+            </w:r>
+            <w:r>
+              <w:rPr>
+                <w:rStyle w:val="Fett"/>
+                <w:b w:val="0"/>
+                <w:i/>
+                <w:noProof/>
+                <w:color w:val="auto"/>
+                <w:lang w:val="de-DE"/>
+              </w:rPr>
+              <w:t> </w:t>
+            </w:r>
+            <w:r>
+              <w:rPr>
+                <w:rStyle w:val="Fett"/>
+                <w:b w:val="0"/>
+                <w:i/>
+                <w:noProof/>
+                <w:color w:val="auto"/>
+                <w:lang w:val="de-DE"/>
+              </w:rPr>
+              <w:t> </w:t>
+            </w:r>
+            <w:r>
+              <w:rPr>
+                <w:rStyle w:val="Fett"/>
+                <w:b w:val="0"/>
+                <w:i/>
+                <w:noProof/>
+                <w:color w:val="auto"/>
+                <w:lang w:val="de-DE"/>
+              </w:rPr>
+              <w:t> </w:t>
+            </w:r>
+            <w:r>
+              <w:rPr>
+                <w:rStyle w:val="Fett"/>
+                <w:b w:val="0"/>
+                <w:i/>
+                <w:noProof/>
+                <w:color w:val="auto"/>
+                <w:lang w:val="de-DE"/>
+              </w:rPr>
+              <w:t> </w:t>
+            </w:r>
+            <w:r>
+              <w:rPr>
+                <w:rStyle w:val="Fett"/>
+                <w:b w:val="0"/>
+                <w:i/>
+                <w:color w:val="auto"/>
+                <w:lang w:val="de-DE"/>
+              </w:rPr>
+              <w:fldChar w:fldCharType="end"/>
+            </w:r>
+          </w:p>
+        </w:tc>
+        <w:tc>
+          <w:tcPr>
+            <w:tcW w:w="1880" w:type="dxa"/>
             <w:tcBorders>
               <w:top w:val="single" w:sz="4" w:space="0" w:color="auto"/>
               <w:left w:val="single" w:sz="4" w:space="0" w:color="auto"/>
@@ -3947,84 +4648,7 @@
           <w:color w:val="auto"/>
           <w:lang w:val="de-DE"/>
         </w:rPr>
-        <w:t xml:space="preserve">Mit der Genehmigung durch alle Erziehungsberechtigten </w:t>
-      </w:r>
-      <w:proofErr w:type="spellStart"/>
-      <w:r>
-        <w:rPr>
-          <w:rStyle w:val="Fett"/>
-          <w:b w:val="0"/>
-          <w:i/>
-          <w:color w:val="auto"/>
-          <w:lang w:val="de-DE"/>
-        </w:rPr>
-        <w:t>übernehmen</w:t>
-      </w:r>
-      <w:proofErr w:type="spellEnd"/>
-      <w:r>
-        <w:rPr>
-          <w:rStyle w:val="Fett"/>
-          <w:b w:val="0"/>
-          <w:i/>
-          <w:color w:val="auto"/>
-          <w:lang w:val="de-DE"/>
-        </w:rPr>
-        <w:t xml:space="preserve"> die bzw. </w:t>
-      </w:r>
-      <w:proofErr w:type="spellStart"/>
-      <w:r>
-        <w:rPr>
-          <w:rStyle w:val="Fett"/>
-          <w:b w:val="0"/>
-          <w:i/>
-          <w:color w:val="auto"/>
-          <w:lang w:val="de-DE"/>
-        </w:rPr>
-        <w:t>übernimmt</w:t>
-      </w:r>
-      <w:proofErr w:type="spellEnd"/>
-      <w:r>
-        <w:rPr>
-          <w:rStyle w:val="Fett"/>
-          <w:b w:val="0"/>
-          <w:i/>
-          <w:color w:val="auto"/>
-          <w:lang w:val="de-DE"/>
-        </w:rPr>
-        <w:t xml:space="preserve"> der Unterzeichnende die Haftung </w:t>
-      </w:r>
-      <w:proofErr w:type="spellStart"/>
-      <w:r>
-        <w:rPr>
-          <w:rStyle w:val="Fett"/>
-          <w:b w:val="0"/>
-          <w:i/>
-          <w:color w:val="auto"/>
-          <w:lang w:val="de-DE"/>
-        </w:rPr>
-        <w:t>für</w:t>
-      </w:r>
-      <w:proofErr w:type="spellEnd"/>
-      <w:r>
-        <w:rPr>
-          <w:rStyle w:val="Fett"/>
-          <w:b w:val="0"/>
-          <w:i/>
-          <w:color w:val="auto"/>
-          <w:lang w:val="de-DE"/>
-        </w:rPr>
-        <w:t xml:space="preserve"> die Beitragspflicht. Mit der Unterzeichnung bzw. Genehmigung durch den Erziehungsberechtigten werden die Satzung sowie alle Vereinsordnungen, insbesondere die Beitragsordnung, anerkannt. Die benannten Ordnungen des TGV „Eintracht“ Beilstein sind in der </w:t>
-      </w:r>
-      <w:proofErr w:type="spellStart"/>
-      <w:r>
-        <w:rPr>
-          <w:rStyle w:val="Fett"/>
-          <w:b w:val="0"/>
-          <w:i/>
-          <w:color w:val="auto"/>
-          <w:lang w:val="de-DE"/>
-        </w:rPr>
-        <w:t>Ge</w:t>
+        <w:t>Mit der Genehmigung durch alle Erziehungsberechtigten übernehmen die bzw. übernimmt der Unterzeichnende die Haftung für die Beitragspflicht. Mit der Unterzeichnung bzw. Genehmigung durch den Erziehungsberechtigten werden die Satzung sowie alle Vereinsordnungen, insbesondere die Beitragsordnung, anerkannt. Die benannten Ordnungen des TGV „Eintracht“ Beilstein sind in der Ge</w:t>
       </w:r>
       <w:r>
         <w:rPr>
@@ -4034,40 +4658,7 @@
           <w:color w:val="auto"/>
           <w:lang w:val="de-DE"/>
         </w:rPr>
-        <w:t>schäftsstelle</w:t>
-      </w:r>
-      <w:proofErr w:type="spellEnd"/>
-      <w:r>
-        <w:rPr>
-          <w:rStyle w:val="Fett"/>
-          <w:b w:val="0"/>
-          <w:i/>
-          <w:color w:val="auto"/>
-          <w:lang w:val="de-DE"/>
-        </w:rPr>
-        <w:t xml:space="preserve"> </w:t>
-      </w:r>
-      <w:proofErr w:type="spellStart"/>
-      <w:r>
-        <w:rPr>
-          <w:rStyle w:val="Fett"/>
-          <w:b w:val="0"/>
-          <w:i/>
-          <w:color w:val="auto"/>
-          <w:lang w:val="de-DE"/>
-        </w:rPr>
-        <w:t>erhältlich</w:t>
-      </w:r>
-      <w:proofErr w:type="spellEnd"/>
-      <w:r>
-        <w:rPr>
-          <w:rStyle w:val="Fett"/>
-          <w:b w:val="0"/>
-          <w:i/>
-          <w:color w:val="auto"/>
-          <w:lang w:val="de-DE"/>
-        </w:rPr>
-        <w:t>.</w:t>
+        <w:t>schäftsstelle erhältlich.</w:t>
       </w:r>
     </w:p>
     <w:p>
@@ -4081,7 +4672,6 @@
           <w:lang w:val="de-DE"/>
         </w:rPr>
       </w:pPr>
-      <w:proofErr w:type="spellStart"/>
       <w:r>
         <w:rPr>
           <w:rStyle w:val="Fett"/>
@@ -4089,80 +4679,8 @@
           <w:color w:val="auto"/>
           <w:lang w:val="de-DE"/>
         </w:rPr>
-        <w:t>Kündigungen</w:t>
+        <w:t>Kündigungen sind ausschließlich zum Jahresende (31.12.) möglich und müssen der Geschäftsstelle bis zum 30.11. des Jahres in schriftlicher Form vorliegen.</w:t>
       </w:r>
-      <w:proofErr w:type="spellEnd"/>
-      <w:r>
-        <w:rPr>
-          <w:rStyle w:val="Fett"/>
-          <w:i/>
-          <w:color w:val="auto"/>
-          <w:lang w:val="de-DE"/>
-        </w:rPr>
-        <w:t xml:space="preserve"> sind ausschließlich zum Jahresende (31.12.) </w:t>
-      </w:r>
-      <w:proofErr w:type="spellStart"/>
-      <w:r>
-        <w:rPr>
-          <w:rStyle w:val="Fett"/>
-          <w:i/>
-          <w:color w:val="auto"/>
-          <w:lang w:val="de-DE"/>
-        </w:rPr>
-        <w:t>möglich</w:t>
-      </w:r>
-      <w:proofErr w:type="spellEnd"/>
-      <w:r>
-        <w:rPr>
-          <w:rStyle w:val="Fett"/>
-          <w:i/>
-          <w:color w:val="auto"/>
-          <w:lang w:val="de-DE"/>
-        </w:rPr>
-        <w:t xml:space="preserve"> und </w:t>
-      </w:r>
-      <w:proofErr w:type="spellStart"/>
-      <w:r>
-        <w:rPr>
-          <w:rStyle w:val="Fett"/>
-          <w:i/>
-          <w:color w:val="auto"/>
-          <w:lang w:val="de-DE"/>
-        </w:rPr>
-        <w:t>müssen</w:t>
-      </w:r>
-      <w:proofErr w:type="spellEnd"/>
-      <w:r>
-        <w:rPr>
-          <w:rStyle w:val="Fett"/>
-          <w:i/>
-          <w:color w:val="auto"/>
-          <w:lang w:val="de-DE"/>
-        </w:rPr>
-        <w:t xml:space="preserve"> der </w:t>
-      </w:r>
-      <w:proofErr w:type="spellStart"/>
-      <w:r>
-        <w:rPr>
-          <w:rStyle w:val="Fett"/>
-          <w:i/>
-          <w:color w:val="auto"/>
-          <w:lang w:val="de-DE"/>
-        </w:rPr>
-        <w:t>Geschäftsstelle</w:t>
-      </w:r>
-      <w:proofErr w:type="spellEnd"/>
-      <w:r>
-        <w:rPr>
-          <w:rStyle w:val="Fett"/>
-          <w:i/>
-          <w:color w:val="auto"/>
-          <w:lang w:val="de-DE"/>
-        </w:rPr>
-        <w:t xml:space="preserve"> bis zum 30.11. des Jahres in schriftlicher Form vorliegen.</w:t>
-      </w:r>
-      <w:bookmarkStart w:id="12" w:name="_GoBack"/>
-      <w:bookmarkEnd w:id="12"/>
     </w:p>
     <w:tbl>
       <w:tblPr>
@@ -7919,141 +8437,6 @@
 </file>
 
 <file path=customXml/item1.xml><?xml version="1.0" encoding="utf-8"?>
-<?mso-contentType ?>
-<FormTemplates xmlns="http://schemas.microsoft.com/sharepoint/v3/contenttype/forms">
-  <Display>DocumentLibraryForm</Display>
-  <Edit>AssetEditForm</Edit>
-  <New>DocumentLibraryForm</New>
-</FormTemplates>
-</file>
-
-<file path=customXml/item2.xml><?xml version="1.0" encoding="utf-8"?>
-<p:properties xmlns:p="http://schemas.microsoft.com/office/2006/metadata/properties" xmlns:xsi="http://www.w3.org/2001/XMLSchema-instance" xmlns:pc="http://schemas.microsoft.com/office/infopath/2007/PartnerControls">
-  <documentManagement>
-    <APDescription xmlns="4873beb7-5857-4685-be1f-d57550cc96cc" xsi:nil="true"/>
-    <AssetExpire xmlns="4873beb7-5857-4685-be1f-d57550cc96cc">2029-01-01T08:00:00+00:00</AssetExpire>
-    <CampaignTagsTaxHTField0 xmlns="4873beb7-5857-4685-be1f-d57550cc96cc">
-      <Terms xmlns="http://schemas.microsoft.com/office/infopath/2007/PartnerControls"/>
-    </CampaignTagsTaxHTField0>
-    <IntlLangReviewDate xmlns="4873beb7-5857-4685-be1f-d57550cc96cc" xsi:nil="true"/>
-    <TPFriendlyName xmlns="4873beb7-5857-4685-be1f-d57550cc96cc" xsi:nil="true"/>
-    <IntlLangReview xmlns="4873beb7-5857-4685-be1f-d57550cc96cc">false</IntlLangReview>
-    <LocLastLocAttemptVersionLookup xmlns="4873beb7-5857-4685-be1f-d57550cc96cc">856579</LocLastLocAttemptVersionLookup>
-    <PolicheckWords xmlns="4873beb7-5857-4685-be1f-d57550cc96cc" xsi:nil="true"/>
-    <SubmitterId xmlns="4873beb7-5857-4685-be1f-d57550cc96cc" xsi:nil="true"/>
-    <AcquiredFrom xmlns="4873beb7-5857-4685-be1f-d57550cc96cc">Internal MS</AcquiredFrom>
-    <EditorialStatus xmlns="4873beb7-5857-4685-be1f-d57550cc96cc">Complete</EditorialStatus>
-    <Markets xmlns="4873beb7-5857-4685-be1f-d57550cc96cc"/>
-    <OriginAsset xmlns="4873beb7-5857-4685-be1f-d57550cc96cc" xsi:nil="true"/>
-    <AssetStart xmlns="4873beb7-5857-4685-be1f-d57550cc96cc">2012-09-19T07:40:00+00:00</AssetStart>
-    <FriendlyTitle xmlns="4873beb7-5857-4685-be1f-d57550cc96cc" xsi:nil="true"/>
-    <MarketSpecific xmlns="4873beb7-5857-4685-be1f-d57550cc96cc">false</MarketSpecific>
-    <TPNamespace xmlns="4873beb7-5857-4685-be1f-d57550cc96cc" xsi:nil="true"/>
-    <PublishStatusLookup xmlns="4873beb7-5857-4685-be1f-d57550cc96cc">
-      <Value>1622608</Value>
-    </PublishStatusLookup>
-    <APAuthor xmlns="4873beb7-5857-4685-be1f-d57550cc96cc">
-      <UserInfo>
-        <DisplayName>REDMOND\v-aptall</DisplayName>
-        <AccountId>2566</AccountId>
-        <AccountType/>
-      </UserInfo>
-    </APAuthor>
-    <TPCommandLine xmlns="4873beb7-5857-4685-be1f-d57550cc96cc" xsi:nil="true"/>
-    <IntlLangReviewer xmlns="4873beb7-5857-4685-be1f-d57550cc96cc" xsi:nil="true"/>
-    <OpenTemplate xmlns="4873beb7-5857-4685-be1f-d57550cc96cc">true</OpenTemplate>
-    <CSXSubmissionDate xmlns="4873beb7-5857-4685-be1f-d57550cc96cc" xsi:nil="true"/>
-    <TaxCatchAll xmlns="4873beb7-5857-4685-be1f-d57550cc96cc"/>
-    <Manager xmlns="4873beb7-5857-4685-be1f-d57550cc96cc" xsi:nil="true"/>
-    <NumericId xmlns="4873beb7-5857-4685-be1f-d57550cc96cc" xsi:nil="true"/>
-    <ParentAssetId xmlns="4873beb7-5857-4685-be1f-d57550cc96cc" xsi:nil="true"/>
-    <OriginalSourceMarket xmlns="4873beb7-5857-4685-be1f-d57550cc96cc" xsi:nil="true"/>
-    <ApprovalStatus xmlns="4873beb7-5857-4685-be1f-d57550cc96cc">InProgress</ApprovalStatus>
-    <TPComponent xmlns="4873beb7-5857-4685-be1f-d57550cc96cc" xsi:nil="true"/>
-    <EditorialTags xmlns="4873beb7-5857-4685-be1f-d57550cc96cc" xsi:nil="true"/>
-    <TPExecutable xmlns="4873beb7-5857-4685-be1f-d57550cc96cc" xsi:nil="true"/>
-    <TPLaunchHelpLink xmlns="4873beb7-5857-4685-be1f-d57550cc96cc" xsi:nil="true"/>
-    <LocComments xmlns="4873beb7-5857-4685-be1f-d57550cc96cc" xsi:nil="true"/>
-    <LocRecommendedHandoff xmlns="4873beb7-5857-4685-be1f-d57550cc96cc" xsi:nil="true"/>
-    <SourceTitle xmlns="4873beb7-5857-4685-be1f-d57550cc96cc" xsi:nil="true"/>
-    <CSXUpdate xmlns="4873beb7-5857-4685-be1f-d57550cc96cc">false</CSXUpdate>
-    <IntlLocPriority xmlns="4873beb7-5857-4685-be1f-d57550cc96cc" xsi:nil="true"/>
-    <UAProjectedTotalWords xmlns="4873beb7-5857-4685-be1f-d57550cc96cc" xsi:nil="true"/>
-    <AssetType xmlns="4873beb7-5857-4685-be1f-d57550cc96cc">TP</AssetType>
-    <MachineTranslated xmlns="4873beb7-5857-4685-be1f-d57550cc96cc">false</MachineTranslated>
-    <OutputCachingOn xmlns="4873beb7-5857-4685-be1f-d57550cc96cc">false</OutputCachingOn>
-    <TemplateStatus xmlns="4873beb7-5857-4685-be1f-d57550cc96cc">Complete</TemplateStatus>
-    <IsSearchable xmlns="4873beb7-5857-4685-be1f-d57550cc96cc">true</IsSearchable>
-    <ContentItem xmlns="4873beb7-5857-4685-be1f-d57550cc96cc" xsi:nil="true"/>
-    <HandoffToMSDN xmlns="4873beb7-5857-4685-be1f-d57550cc96cc" xsi:nil="true"/>
-    <ShowIn xmlns="4873beb7-5857-4685-be1f-d57550cc96cc">Show everywhere</ShowIn>
-    <ThumbnailAssetId xmlns="4873beb7-5857-4685-be1f-d57550cc96cc" xsi:nil="true"/>
-    <UALocComments xmlns="4873beb7-5857-4685-be1f-d57550cc96cc" xsi:nil="true"/>
-    <UALocRecommendation xmlns="4873beb7-5857-4685-be1f-d57550cc96cc">Localize</UALocRecommendation>
-    <LastModifiedDateTime xmlns="4873beb7-5857-4685-be1f-d57550cc96cc" xsi:nil="true"/>
-    <LegacyData xmlns="4873beb7-5857-4685-be1f-d57550cc96cc" xsi:nil="true"/>
-    <LocManualTestRequired xmlns="4873beb7-5857-4685-be1f-d57550cc96cc">false</LocManualTestRequired>
-    <LocMarketGroupTiers2 xmlns="4873beb7-5857-4685-be1f-d57550cc96cc" xsi:nil="true"/>
-    <ClipArtFilename xmlns="4873beb7-5857-4685-be1f-d57550cc96cc" xsi:nil="true"/>
-    <TPApplication xmlns="4873beb7-5857-4685-be1f-d57550cc96cc" xsi:nil="true"/>
-    <CSXHash xmlns="4873beb7-5857-4685-be1f-d57550cc96cc" xsi:nil="true"/>
-    <DirectSourceMarket xmlns="4873beb7-5857-4685-be1f-d57550cc96cc" xsi:nil="true"/>
-    <PrimaryImageGen xmlns="4873beb7-5857-4685-be1f-d57550cc96cc">true</PrimaryImageGen>
-    <PlannedPubDate xmlns="4873beb7-5857-4685-be1f-d57550cc96cc" xsi:nil="true"/>
-    <CSXSubmissionMarket xmlns="4873beb7-5857-4685-be1f-d57550cc96cc" xsi:nil="true"/>
-    <Downloads xmlns="4873beb7-5857-4685-be1f-d57550cc96cc">0</Downloads>
-    <ArtSampleDocs xmlns="4873beb7-5857-4685-be1f-d57550cc96cc" xsi:nil="true"/>
-    <TrustLevel xmlns="4873beb7-5857-4685-be1f-d57550cc96cc">1 Microsoft Managed Content</TrustLevel>
-    <BlockPublish xmlns="4873beb7-5857-4685-be1f-d57550cc96cc">false</BlockPublish>
-    <TPLaunchHelpLinkType xmlns="4873beb7-5857-4685-be1f-d57550cc96cc">Template</TPLaunchHelpLinkType>
-    <LocalizationTagsTaxHTField0 xmlns="4873beb7-5857-4685-be1f-d57550cc96cc">
-      <Terms xmlns="http://schemas.microsoft.com/office/infopath/2007/PartnerControls"/>
-    </LocalizationTagsTaxHTField0>
-    <BusinessGroup xmlns="4873beb7-5857-4685-be1f-d57550cc96cc" xsi:nil="true"/>
-    <Providers xmlns="4873beb7-5857-4685-be1f-d57550cc96cc" xsi:nil="true"/>
-    <TemplateTemplateType xmlns="4873beb7-5857-4685-be1f-d57550cc96cc">Word Document Template</TemplateTemplateType>
-    <TimesCloned xmlns="4873beb7-5857-4685-be1f-d57550cc96cc" xsi:nil="true"/>
-    <TPAppVersion xmlns="4873beb7-5857-4685-be1f-d57550cc96cc" xsi:nil="true"/>
-    <VoteCount xmlns="4873beb7-5857-4685-be1f-d57550cc96cc" xsi:nil="true"/>
-    <AverageRating xmlns="4873beb7-5857-4685-be1f-d57550cc96cc" xsi:nil="true"/>
-    <FeatureTagsTaxHTField0 xmlns="4873beb7-5857-4685-be1f-d57550cc96cc">
-      <Terms xmlns="http://schemas.microsoft.com/office/infopath/2007/PartnerControls"/>
-    </FeatureTagsTaxHTField0>
-    <Provider xmlns="4873beb7-5857-4685-be1f-d57550cc96cc" xsi:nil="true"/>
-    <UACurrentWords xmlns="4873beb7-5857-4685-be1f-d57550cc96cc" xsi:nil="true"/>
-    <AssetId xmlns="4873beb7-5857-4685-be1f-d57550cc96cc">TP103457710</AssetId>
-    <TPClientViewer xmlns="4873beb7-5857-4685-be1f-d57550cc96cc" xsi:nil="true"/>
-    <DSATActionTaken xmlns="4873beb7-5857-4685-be1f-d57550cc96cc" xsi:nil="true"/>
-    <APEditor xmlns="4873beb7-5857-4685-be1f-d57550cc96cc">
-      <UserInfo>
-        <DisplayName/>
-        <AccountId xsi:nil="true"/>
-        <AccountType/>
-      </UserInfo>
-    </APEditor>
-    <TPInstallLocation xmlns="4873beb7-5857-4685-be1f-d57550cc96cc" xsi:nil="true"/>
-    <OOCacheId xmlns="4873beb7-5857-4685-be1f-d57550cc96cc" xsi:nil="true"/>
-    <IsDeleted xmlns="4873beb7-5857-4685-be1f-d57550cc96cc">false</IsDeleted>
-    <PublishTargets xmlns="4873beb7-5857-4685-be1f-d57550cc96cc">OfficeOnlineVNext</PublishTargets>
-    <ApprovalLog xmlns="4873beb7-5857-4685-be1f-d57550cc96cc" xsi:nil="true"/>
-    <BugNumber xmlns="4873beb7-5857-4685-be1f-d57550cc96cc" xsi:nil="true"/>
-    <CrawlForDependencies xmlns="4873beb7-5857-4685-be1f-d57550cc96cc">false</CrawlForDependencies>
-    <InternalTagsTaxHTField0 xmlns="4873beb7-5857-4685-be1f-d57550cc96cc">
-      <Terms xmlns="http://schemas.microsoft.com/office/infopath/2007/PartnerControls"/>
-    </InternalTagsTaxHTField0>
-    <LastHandOff xmlns="4873beb7-5857-4685-be1f-d57550cc96cc" xsi:nil="true"/>
-    <Milestone xmlns="4873beb7-5857-4685-be1f-d57550cc96cc" xsi:nil="true"/>
-    <OriginalRelease xmlns="4873beb7-5857-4685-be1f-d57550cc96cc">15</OriginalRelease>
-    <RecommendationsModifier xmlns="4873beb7-5857-4685-be1f-d57550cc96cc" xsi:nil="true"/>
-    <ScenarioTagsTaxHTField0 xmlns="4873beb7-5857-4685-be1f-d57550cc96cc">
-      <Terms xmlns="http://schemas.microsoft.com/office/infopath/2007/PartnerControls"/>
-    </ScenarioTagsTaxHTField0>
-    <UANotes xmlns="4873beb7-5857-4685-be1f-d57550cc96cc" xsi:nil="true"/>
-  </documentManagement>
-</p:properties>
-</file>
-
-<file path=customXml/item3.xml><?xml version="1.0" encoding="utf-8"?>
 <ct:contentTypeSchema xmlns:ct="http://schemas.microsoft.com/office/2006/metadata/contentType" xmlns:ma="http://schemas.microsoft.com/office/2006/metadata/properties/metaAttributes" ct:_="" ma:_="" ma:contentTypeName="TemplateFile" ma:contentTypeID="0x0101006EDDDB5EE6D98C44930B742096920B300400F5B6D36B3EF94B4E9A635CDF2A18F5B8" ma:contentTypeVersion="72" ma:contentTypeDescription="Create a new document." ma:contentTypeScope="" ma:versionID="a23e56308344d904b51738559c3d67c9">
   <xsd:schema xmlns:xsd="http://www.w3.org/2001/XMLSchema" xmlns:xs="http://www.w3.org/2001/XMLSchema" xmlns:p="http://schemas.microsoft.com/office/2006/metadata/properties" xmlns:ns2="4873beb7-5857-4685-be1f-d57550cc96cc" targetNamespace="http://schemas.microsoft.com/office/2006/metadata/properties" ma:root="true" ma:fieldsID="cd0908cc4600e77bf5da051303e00c8d" ns2:_="">
     <xsd:import namespace="4873beb7-5857-4685-be1f-d57550cc96cc"/>
@@ -9093,29 +9476,146 @@
 </ct:contentTypeSchema>
 </file>
 
+<file path=customXml/item2.xml><?xml version="1.0" encoding="utf-8"?>
+<p:properties xmlns:p="http://schemas.microsoft.com/office/2006/metadata/properties" xmlns:xsi="http://www.w3.org/2001/XMLSchema-instance" xmlns:pc="http://schemas.microsoft.com/office/infopath/2007/PartnerControls">
+  <documentManagement>
+    <APDescription xmlns="4873beb7-5857-4685-be1f-d57550cc96cc" xsi:nil="true"/>
+    <AssetExpire xmlns="4873beb7-5857-4685-be1f-d57550cc96cc">2029-01-01T08:00:00+00:00</AssetExpire>
+    <CampaignTagsTaxHTField0 xmlns="4873beb7-5857-4685-be1f-d57550cc96cc">
+      <Terms xmlns="http://schemas.microsoft.com/office/infopath/2007/PartnerControls"/>
+    </CampaignTagsTaxHTField0>
+    <IntlLangReviewDate xmlns="4873beb7-5857-4685-be1f-d57550cc96cc" xsi:nil="true"/>
+    <TPFriendlyName xmlns="4873beb7-5857-4685-be1f-d57550cc96cc" xsi:nil="true"/>
+    <IntlLangReview xmlns="4873beb7-5857-4685-be1f-d57550cc96cc">false</IntlLangReview>
+    <LocLastLocAttemptVersionLookup xmlns="4873beb7-5857-4685-be1f-d57550cc96cc">856579</LocLastLocAttemptVersionLookup>
+    <PolicheckWords xmlns="4873beb7-5857-4685-be1f-d57550cc96cc" xsi:nil="true"/>
+    <SubmitterId xmlns="4873beb7-5857-4685-be1f-d57550cc96cc" xsi:nil="true"/>
+    <AcquiredFrom xmlns="4873beb7-5857-4685-be1f-d57550cc96cc">Internal MS</AcquiredFrom>
+    <EditorialStatus xmlns="4873beb7-5857-4685-be1f-d57550cc96cc">Complete</EditorialStatus>
+    <Markets xmlns="4873beb7-5857-4685-be1f-d57550cc96cc"/>
+    <OriginAsset xmlns="4873beb7-5857-4685-be1f-d57550cc96cc" xsi:nil="true"/>
+    <AssetStart xmlns="4873beb7-5857-4685-be1f-d57550cc96cc">2012-09-19T07:40:00+00:00</AssetStart>
+    <FriendlyTitle xmlns="4873beb7-5857-4685-be1f-d57550cc96cc" xsi:nil="true"/>
+    <MarketSpecific xmlns="4873beb7-5857-4685-be1f-d57550cc96cc">false</MarketSpecific>
+    <TPNamespace xmlns="4873beb7-5857-4685-be1f-d57550cc96cc" xsi:nil="true"/>
+    <PublishStatusLookup xmlns="4873beb7-5857-4685-be1f-d57550cc96cc">
+      <Value>1622608</Value>
+    </PublishStatusLookup>
+    <APAuthor xmlns="4873beb7-5857-4685-be1f-d57550cc96cc">
+      <UserInfo>
+        <DisplayName>REDMOND\v-aptall</DisplayName>
+        <AccountId>2566</AccountId>
+        <AccountType/>
+      </UserInfo>
+    </APAuthor>
+    <TPCommandLine xmlns="4873beb7-5857-4685-be1f-d57550cc96cc" xsi:nil="true"/>
+    <IntlLangReviewer xmlns="4873beb7-5857-4685-be1f-d57550cc96cc" xsi:nil="true"/>
+    <OpenTemplate xmlns="4873beb7-5857-4685-be1f-d57550cc96cc">true</OpenTemplate>
+    <CSXSubmissionDate xmlns="4873beb7-5857-4685-be1f-d57550cc96cc" xsi:nil="true"/>
+    <TaxCatchAll xmlns="4873beb7-5857-4685-be1f-d57550cc96cc"/>
+    <Manager xmlns="4873beb7-5857-4685-be1f-d57550cc96cc" xsi:nil="true"/>
+    <NumericId xmlns="4873beb7-5857-4685-be1f-d57550cc96cc" xsi:nil="true"/>
+    <ParentAssetId xmlns="4873beb7-5857-4685-be1f-d57550cc96cc" xsi:nil="true"/>
+    <OriginalSourceMarket xmlns="4873beb7-5857-4685-be1f-d57550cc96cc" xsi:nil="true"/>
+    <ApprovalStatus xmlns="4873beb7-5857-4685-be1f-d57550cc96cc">InProgress</ApprovalStatus>
+    <TPComponent xmlns="4873beb7-5857-4685-be1f-d57550cc96cc" xsi:nil="true"/>
+    <EditorialTags xmlns="4873beb7-5857-4685-be1f-d57550cc96cc" xsi:nil="true"/>
+    <TPExecutable xmlns="4873beb7-5857-4685-be1f-d57550cc96cc" xsi:nil="true"/>
+    <TPLaunchHelpLink xmlns="4873beb7-5857-4685-be1f-d57550cc96cc" xsi:nil="true"/>
+    <LocComments xmlns="4873beb7-5857-4685-be1f-d57550cc96cc" xsi:nil="true"/>
+    <LocRecommendedHandoff xmlns="4873beb7-5857-4685-be1f-d57550cc96cc" xsi:nil="true"/>
+    <SourceTitle xmlns="4873beb7-5857-4685-be1f-d57550cc96cc" xsi:nil="true"/>
+    <CSXUpdate xmlns="4873beb7-5857-4685-be1f-d57550cc96cc">false</CSXUpdate>
+    <IntlLocPriority xmlns="4873beb7-5857-4685-be1f-d57550cc96cc" xsi:nil="true"/>
+    <UAProjectedTotalWords xmlns="4873beb7-5857-4685-be1f-d57550cc96cc" xsi:nil="true"/>
+    <AssetType xmlns="4873beb7-5857-4685-be1f-d57550cc96cc">TP</AssetType>
+    <MachineTranslated xmlns="4873beb7-5857-4685-be1f-d57550cc96cc">false</MachineTranslated>
+    <OutputCachingOn xmlns="4873beb7-5857-4685-be1f-d57550cc96cc">false</OutputCachingOn>
+    <TemplateStatus xmlns="4873beb7-5857-4685-be1f-d57550cc96cc">Complete</TemplateStatus>
+    <IsSearchable xmlns="4873beb7-5857-4685-be1f-d57550cc96cc">true</IsSearchable>
+    <ContentItem xmlns="4873beb7-5857-4685-be1f-d57550cc96cc" xsi:nil="true"/>
+    <HandoffToMSDN xmlns="4873beb7-5857-4685-be1f-d57550cc96cc" xsi:nil="true"/>
+    <ShowIn xmlns="4873beb7-5857-4685-be1f-d57550cc96cc">Show everywhere</ShowIn>
+    <ThumbnailAssetId xmlns="4873beb7-5857-4685-be1f-d57550cc96cc" xsi:nil="true"/>
+    <UALocComments xmlns="4873beb7-5857-4685-be1f-d57550cc96cc" xsi:nil="true"/>
+    <UALocRecommendation xmlns="4873beb7-5857-4685-be1f-d57550cc96cc">Localize</UALocRecommendation>
+    <LastModifiedDateTime xmlns="4873beb7-5857-4685-be1f-d57550cc96cc" xsi:nil="true"/>
+    <LegacyData xmlns="4873beb7-5857-4685-be1f-d57550cc96cc" xsi:nil="true"/>
+    <LocManualTestRequired xmlns="4873beb7-5857-4685-be1f-d57550cc96cc">false</LocManualTestRequired>
+    <LocMarketGroupTiers2 xmlns="4873beb7-5857-4685-be1f-d57550cc96cc" xsi:nil="true"/>
+    <ClipArtFilename xmlns="4873beb7-5857-4685-be1f-d57550cc96cc" xsi:nil="true"/>
+    <TPApplication xmlns="4873beb7-5857-4685-be1f-d57550cc96cc" xsi:nil="true"/>
+    <CSXHash xmlns="4873beb7-5857-4685-be1f-d57550cc96cc" xsi:nil="true"/>
+    <DirectSourceMarket xmlns="4873beb7-5857-4685-be1f-d57550cc96cc" xsi:nil="true"/>
+    <PrimaryImageGen xmlns="4873beb7-5857-4685-be1f-d57550cc96cc">true</PrimaryImageGen>
+    <PlannedPubDate xmlns="4873beb7-5857-4685-be1f-d57550cc96cc" xsi:nil="true"/>
+    <CSXSubmissionMarket xmlns="4873beb7-5857-4685-be1f-d57550cc96cc" xsi:nil="true"/>
+    <Downloads xmlns="4873beb7-5857-4685-be1f-d57550cc96cc">0</Downloads>
+    <ArtSampleDocs xmlns="4873beb7-5857-4685-be1f-d57550cc96cc" xsi:nil="true"/>
+    <TrustLevel xmlns="4873beb7-5857-4685-be1f-d57550cc96cc">1 Microsoft Managed Content</TrustLevel>
+    <BlockPublish xmlns="4873beb7-5857-4685-be1f-d57550cc96cc">false</BlockPublish>
+    <TPLaunchHelpLinkType xmlns="4873beb7-5857-4685-be1f-d57550cc96cc">Template</TPLaunchHelpLinkType>
+    <LocalizationTagsTaxHTField0 xmlns="4873beb7-5857-4685-be1f-d57550cc96cc">
+      <Terms xmlns="http://schemas.microsoft.com/office/infopath/2007/PartnerControls"/>
+    </LocalizationTagsTaxHTField0>
+    <BusinessGroup xmlns="4873beb7-5857-4685-be1f-d57550cc96cc" xsi:nil="true"/>
+    <Providers xmlns="4873beb7-5857-4685-be1f-d57550cc96cc" xsi:nil="true"/>
+    <TemplateTemplateType xmlns="4873beb7-5857-4685-be1f-d57550cc96cc">Word Document Template</TemplateTemplateType>
+    <TimesCloned xmlns="4873beb7-5857-4685-be1f-d57550cc96cc" xsi:nil="true"/>
+    <TPAppVersion xmlns="4873beb7-5857-4685-be1f-d57550cc96cc" xsi:nil="true"/>
+    <VoteCount xmlns="4873beb7-5857-4685-be1f-d57550cc96cc" xsi:nil="true"/>
+    <AverageRating xmlns="4873beb7-5857-4685-be1f-d57550cc96cc" xsi:nil="true"/>
+    <FeatureTagsTaxHTField0 xmlns="4873beb7-5857-4685-be1f-d57550cc96cc">
+      <Terms xmlns="http://schemas.microsoft.com/office/infopath/2007/PartnerControls"/>
+    </FeatureTagsTaxHTField0>
+    <Provider xmlns="4873beb7-5857-4685-be1f-d57550cc96cc" xsi:nil="true"/>
+    <UACurrentWords xmlns="4873beb7-5857-4685-be1f-d57550cc96cc" xsi:nil="true"/>
+    <AssetId xmlns="4873beb7-5857-4685-be1f-d57550cc96cc">TP103457710</AssetId>
+    <TPClientViewer xmlns="4873beb7-5857-4685-be1f-d57550cc96cc" xsi:nil="true"/>
+    <DSATActionTaken xmlns="4873beb7-5857-4685-be1f-d57550cc96cc" xsi:nil="true"/>
+    <APEditor xmlns="4873beb7-5857-4685-be1f-d57550cc96cc">
+      <UserInfo>
+        <DisplayName/>
+        <AccountId xsi:nil="true"/>
+        <AccountType/>
+      </UserInfo>
+    </APEditor>
+    <TPInstallLocation xmlns="4873beb7-5857-4685-be1f-d57550cc96cc" xsi:nil="true"/>
+    <OOCacheId xmlns="4873beb7-5857-4685-be1f-d57550cc96cc" xsi:nil="true"/>
+    <IsDeleted xmlns="4873beb7-5857-4685-be1f-d57550cc96cc">false</IsDeleted>
+    <PublishTargets xmlns="4873beb7-5857-4685-be1f-d57550cc96cc">OfficeOnlineVNext</PublishTargets>
+    <ApprovalLog xmlns="4873beb7-5857-4685-be1f-d57550cc96cc" xsi:nil="true"/>
+    <BugNumber xmlns="4873beb7-5857-4685-be1f-d57550cc96cc" xsi:nil="true"/>
+    <CrawlForDependencies xmlns="4873beb7-5857-4685-be1f-d57550cc96cc">false</CrawlForDependencies>
+    <InternalTagsTaxHTField0 xmlns="4873beb7-5857-4685-be1f-d57550cc96cc">
+      <Terms xmlns="http://schemas.microsoft.com/office/infopath/2007/PartnerControls"/>
+    </InternalTagsTaxHTField0>
+    <LastHandOff xmlns="4873beb7-5857-4685-be1f-d57550cc96cc" xsi:nil="true"/>
+    <Milestone xmlns="4873beb7-5857-4685-be1f-d57550cc96cc" xsi:nil="true"/>
+    <OriginalRelease xmlns="4873beb7-5857-4685-be1f-d57550cc96cc">15</OriginalRelease>
+    <RecommendationsModifier xmlns="4873beb7-5857-4685-be1f-d57550cc96cc" xsi:nil="true"/>
+    <ScenarioTagsTaxHTField0 xmlns="4873beb7-5857-4685-be1f-d57550cc96cc">
+      <Terms xmlns="http://schemas.microsoft.com/office/infopath/2007/PartnerControls"/>
+    </ScenarioTagsTaxHTField0>
+    <UANotes xmlns="4873beb7-5857-4685-be1f-d57550cc96cc" xsi:nil="true"/>
+  </documentManagement>
+</p:properties>
+</file>
+
+<file path=customXml/item3.xml><?xml version="1.0" encoding="utf-8"?>
+<?mso-contentType ?>
+<FormTemplates xmlns="http://schemas.microsoft.com/sharepoint/v3/contenttype/forms">
+  <Display>DocumentLibraryForm</Display>
+  <Edit>AssetEditForm</Edit>
+  <New>DocumentLibraryForm</New>
+</FormTemplates>
+</file>
+
 <file path=customXml/item4.xml><?xml version="1.0" encoding="utf-8"?>
 <b:Sources xmlns:b="http://schemas.openxmlformats.org/officeDocument/2006/bibliography" xmlns="http://schemas.openxmlformats.org/officeDocument/2006/bibliography" SelectedStyle="/APASixthEditionOfficeOnline.xsl" StyleName="APA" Version="6"/>
 </file>
 
 <file path=customXml/itemProps1.xml><?xml version="1.0" encoding="utf-8"?>
-<ds:datastoreItem xmlns:ds="http://schemas.openxmlformats.org/officeDocument/2006/customXml" ds:itemID="{F8D527A9-858A-4DE6-85D1-2C4E15415FCB}">
-  <ds:schemaRefs>
-    <ds:schemaRef ds:uri="http://schemas.microsoft.com/sharepoint/v3/contenttype/forms"/>
-  </ds:schemaRefs>
-</ds:datastoreItem>
-</file>
-
-<file path=customXml/itemProps2.xml><?xml version="1.0" encoding="utf-8"?>
-<ds:datastoreItem xmlns:ds="http://schemas.openxmlformats.org/officeDocument/2006/customXml" ds:itemID="{093EA450-910F-4BBA-835D-7FBC950A68AA}">
-  <ds:schemaRefs>
-    <ds:schemaRef ds:uri="http://schemas.microsoft.com/office/2006/metadata/properties"/>
-    <ds:schemaRef ds:uri="http://schemas.microsoft.com/office/infopath/2007/PartnerControls"/>
-    <ds:schemaRef ds:uri="4873beb7-5857-4685-be1f-d57550cc96cc"/>
-  </ds:schemaRefs>
-</ds:datastoreItem>
-</file>
-
-<file path=customXml/itemProps3.xml><?xml version="1.0" encoding="utf-8"?>
 <ds:datastoreItem xmlns:ds="http://schemas.openxmlformats.org/officeDocument/2006/customXml" ds:itemID="{9154EAD9-B8AF-4D5C-A6A4-5A078681DE82}">
   <ds:schemaRefs>
     <ds:schemaRef ds:uri="http://schemas.microsoft.com/office/2006/metadata/contentType"/>
@@ -9133,8 +9633,26 @@
 </ds:datastoreItem>
 </file>
 
+<file path=customXml/itemProps2.xml><?xml version="1.0" encoding="utf-8"?>
+<ds:datastoreItem xmlns:ds="http://schemas.openxmlformats.org/officeDocument/2006/customXml" ds:itemID="{093EA450-910F-4BBA-835D-7FBC950A68AA}">
+  <ds:schemaRefs>
+    <ds:schemaRef ds:uri="http://schemas.microsoft.com/office/2006/metadata/properties"/>
+    <ds:schemaRef ds:uri="http://schemas.microsoft.com/office/infopath/2007/PartnerControls"/>
+    <ds:schemaRef ds:uri="4873beb7-5857-4685-be1f-d57550cc96cc"/>
+  </ds:schemaRefs>
+</ds:datastoreItem>
+</file>
+
+<file path=customXml/itemProps3.xml><?xml version="1.0" encoding="utf-8"?>
+<ds:datastoreItem xmlns:ds="http://schemas.openxmlformats.org/officeDocument/2006/customXml" ds:itemID="{F8D527A9-858A-4DE6-85D1-2C4E15415FCB}">
+  <ds:schemaRefs>
+    <ds:schemaRef ds:uri="http://schemas.microsoft.com/sharepoint/v3/contenttype/forms"/>
+  </ds:schemaRefs>
+</ds:datastoreItem>
+</file>
+
 <file path=customXml/itemProps4.xml><?xml version="1.0" encoding="utf-8"?>
-<ds:datastoreItem xmlns:ds="http://schemas.openxmlformats.org/officeDocument/2006/customXml" ds:itemID="{913ADFCC-A620-8544-B541-D7D82B94F857}">
+<ds:datastoreItem xmlns:ds="http://schemas.openxmlformats.org/officeDocument/2006/customXml" ds:itemID="{F3E4217C-1C20-D845-B6FE-675F2BB7C2C0}">
   <ds:schemaRefs>
     <ds:schemaRef ds:uri="http://schemas.openxmlformats.org/officeDocument/2006/bibliography"/>
   </ds:schemaRefs>

</xml_diff>

<commit_message>
feat: small refinements in aufnahmeantrag & datenschutz
</commit_message>
<xml_diff>
--- a/Dokumente und Vorlagen/Aufnahmeantrag.docx
+++ b/Dokumente und Vorlagen/Aufnahmeantrag.docx
@@ -991,7 +991,29 @@
           <w:color w:val="auto"/>
           <w:lang w:val="de-DE"/>
         </w:rPr>
-        <w:t xml:space="preserve">Mitgliedschaft für folgende </w:t>
+        <w:t xml:space="preserve">Mitgliedschaft </w:t>
+      </w:r>
+      <w:proofErr w:type="spellStart"/>
+      <w:r>
+        <w:rPr>
+          <w:rStyle w:val="Fett"/>
+          <w:b w:val="0"/>
+          <w:i/>
+          <w:color w:val="auto"/>
+          <w:lang w:val="de-DE"/>
+        </w:rPr>
+        <w:t>für</w:t>
+      </w:r>
+      <w:proofErr w:type="spellEnd"/>
+      <w:r>
+        <w:rPr>
+          <w:rStyle w:val="Fett"/>
+          <w:b w:val="0"/>
+          <w:i/>
+          <w:color w:val="auto"/>
+          <w:lang w:val="de-DE"/>
+        </w:rPr>
+        <w:t xml:space="preserve"> folgende </w:t>
       </w:r>
       <w:r>
         <w:rPr>
@@ -1002,6 +1024,77 @@
           <w:lang w:val="de-DE"/>
         </w:rPr>
         <w:t>Personen</w:t>
+      </w:r>
+      <w:r>
+        <w:rPr>
+          <w:rStyle w:val="Fett"/>
+          <w:b w:val="0"/>
+          <w:i/>
+          <w:color w:val="auto"/>
+          <w:lang w:val="de-DE"/>
+        </w:rPr>
+        <w:t xml:space="preserve"> (</w:t>
+      </w:r>
+      <w:r>
+        <w:rPr>
+          <w:rStyle w:val="Fett"/>
+          <w:b w:val="0"/>
+          <w:i/>
+          <w:color w:val="auto"/>
+          <w:lang w:val="de-DE"/>
+        </w:rPr>
+        <w:t>es muss</w:t>
+      </w:r>
+      <w:r>
+        <w:rPr>
+          <w:rStyle w:val="Fett"/>
+          <w:b w:val="0"/>
+          <w:i/>
+          <w:color w:val="auto"/>
+          <w:lang w:val="de-DE"/>
+        </w:rPr>
+        <w:t xml:space="preserve"> für </w:t>
+      </w:r>
+      <w:r>
+        <w:rPr>
+          <w:rStyle w:val="Fett"/>
+          <w:i/>
+          <w:color w:val="auto"/>
+          <w:lang w:val="de-DE"/>
+        </w:rPr>
+        <w:t>jede</w:t>
+      </w:r>
+      <w:r>
+        <w:rPr>
+          <w:rStyle w:val="Fett"/>
+          <w:b w:val="0"/>
+          <w:i/>
+          <w:color w:val="auto"/>
+          <w:lang w:val="de-DE"/>
+        </w:rPr>
+        <w:t xml:space="preserve"> Person eine Datenschutzerklärung </w:t>
+      </w:r>
+      <w:r>
+        <w:rPr>
+          <w:rStyle w:val="Fett"/>
+          <w:b w:val="0"/>
+          <w:i/>
+          <w:color w:val="auto"/>
+          <w:lang w:val="de-DE"/>
+        </w:rPr>
+        <w:t>ausgefüllt werden</w:t>
+      </w:r>
+      <w:bookmarkStart w:id="1" w:name="_GoBack"/>
+      <w:bookmarkEnd w:id="1"/>
+      <w:r>
+        <w:rPr>
+          <w:rStyle w:val="Fett"/>
+          <w:b w:val="0"/>
+          <w:i/>
+          <w:color w:val="auto"/>
+          <w:lang w:val="de-DE"/>
+        </w:rPr>
+        <w:t>)</w:t>
       </w:r>
       <w:r>
         <w:rPr>
@@ -1265,7 +1358,7 @@
                 </w:ffData>
               </w:fldChar>
             </w:r>
-            <w:bookmarkStart w:id="1" w:name="Text3"/>
+            <w:bookmarkStart w:id="2" w:name="Text3"/>
             <w:r>
               <w:rPr>
                 <w:rStyle w:val="Fett"/>
@@ -1357,7 +1450,7 @@
               </w:rPr>
               <w:fldChar w:fldCharType="end"/>
             </w:r>
-            <w:bookmarkEnd w:id="1"/>
+            <w:bookmarkEnd w:id="2"/>
           </w:p>
         </w:tc>
         <w:tc>
@@ -1399,7 +1492,7 @@
                 </w:ffData>
               </w:fldChar>
             </w:r>
-            <w:bookmarkStart w:id="2" w:name="Text4"/>
+            <w:bookmarkStart w:id="3" w:name="Text4"/>
             <w:r>
               <w:rPr>
                 <w:rStyle w:val="Fett"/>
@@ -1494,7 +1587,7 @@
               </w:rPr>
               <w:fldChar w:fldCharType="end"/>
             </w:r>
-            <w:bookmarkEnd w:id="2"/>
+            <w:bookmarkEnd w:id="3"/>
           </w:p>
         </w:tc>
         <w:tc>
@@ -1671,7 +1764,7 @@
                 </w:ffData>
               </w:fldChar>
             </w:r>
-            <w:bookmarkStart w:id="3" w:name="Text5"/>
+            <w:bookmarkStart w:id="4" w:name="Text5"/>
             <w:r>
               <w:rPr>
                 <w:rStyle w:val="Fett"/>
@@ -1766,7 +1859,7 @@
               </w:rPr>
               <w:fldChar w:fldCharType="end"/>
             </w:r>
-            <w:bookmarkEnd w:id="3"/>
+            <w:bookmarkEnd w:id="4"/>
           </w:p>
         </w:tc>
         <w:tc>
@@ -1807,7 +1900,7 @@
                 </w:ffData>
               </w:fldChar>
             </w:r>
-            <w:bookmarkStart w:id="4" w:name="Text6"/>
+            <w:bookmarkStart w:id="5" w:name="Text6"/>
             <w:r>
               <w:rPr>
                 <w:rStyle w:val="Fett"/>
@@ -1902,11 +1995,9 @@
               </w:rPr>
               <w:fldChar w:fldCharType="end"/>
             </w:r>
-            <w:bookmarkEnd w:id="4"/>
+            <w:bookmarkEnd w:id="5"/>
           </w:p>
         </w:tc>
-        <w:bookmarkStart w:id="5" w:name="_GoBack"/>
-        <w:bookmarkEnd w:id="5"/>
       </w:tr>
       <w:tr>
         <w:trPr>
@@ -4648,7 +4739,84 @@
           <w:color w:val="auto"/>
           <w:lang w:val="de-DE"/>
         </w:rPr>
-        <w:t>Mit der Genehmigung durch alle Erziehungsberechtigten übernehmen die bzw. übernimmt der Unterzeichnende die Haftung für die Beitragspflicht. Mit der Unterzeichnung bzw. Genehmigung durch den Erziehungsberechtigten werden die Satzung sowie alle Vereinsordnungen, insbesondere die Beitragsordnung, anerkannt. Die benannten Ordnungen des TGV „Eintracht“ Beilstein sind in der Ge</w:t>
+        <w:t xml:space="preserve">Mit der Genehmigung durch alle Erziehungsberechtigten </w:t>
+      </w:r>
+      <w:proofErr w:type="spellStart"/>
+      <w:r>
+        <w:rPr>
+          <w:rStyle w:val="Fett"/>
+          <w:b w:val="0"/>
+          <w:i/>
+          <w:color w:val="auto"/>
+          <w:lang w:val="de-DE"/>
+        </w:rPr>
+        <w:t>übernehmen</w:t>
+      </w:r>
+      <w:proofErr w:type="spellEnd"/>
+      <w:r>
+        <w:rPr>
+          <w:rStyle w:val="Fett"/>
+          <w:b w:val="0"/>
+          <w:i/>
+          <w:color w:val="auto"/>
+          <w:lang w:val="de-DE"/>
+        </w:rPr>
+        <w:t xml:space="preserve"> die bzw. </w:t>
+      </w:r>
+      <w:proofErr w:type="spellStart"/>
+      <w:r>
+        <w:rPr>
+          <w:rStyle w:val="Fett"/>
+          <w:b w:val="0"/>
+          <w:i/>
+          <w:color w:val="auto"/>
+          <w:lang w:val="de-DE"/>
+        </w:rPr>
+        <w:t>übernimmt</w:t>
+      </w:r>
+      <w:proofErr w:type="spellEnd"/>
+      <w:r>
+        <w:rPr>
+          <w:rStyle w:val="Fett"/>
+          <w:b w:val="0"/>
+          <w:i/>
+          <w:color w:val="auto"/>
+          <w:lang w:val="de-DE"/>
+        </w:rPr>
+        <w:t xml:space="preserve"> der Unterzeichnende die Haftung </w:t>
+      </w:r>
+      <w:proofErr w:type="spellStart"/>
+      <w:r>
+        <w:rPr>
+          <w:rStyle w:val="Fett"/>
+          <w:b w:val="0"/>
+          <w:i/>
+          <w:color w:val="auto"/>
+          <w:lang w:val="de-DE"/>
+        </w:rPr>
+        <w:t>für</w:t>
+      </w:r>
+      <w:proofErr w:type="spellEnd"/>
+      <w:r>
+        <w:rPr>
+          <w:rStyle w:val="Fett"/>
+          <w:b w:val="0"/>
+          <w:i/>
+          <w:color w:val="auto"/>
+          <w:lang w:val="de-DE"/>
+        </w:rPr>
+        <w:t xml:space="preserve"> die Beitragspflicht. Mit der Unterzeichnung bzw. Genehmigung durch den Erziehungsberechtigten werden die Satzung sowie alle Vereinsordnungen, insbesondere die Beitragsordnung, anerkannt. Die benannten Ordnungen des TGV „Eintracht“ Beilstein sind in der </w:t>
+      </w:r>
+      <w:proofErr w:type="spellStart"/>
+      <w:r>
+        <w:rPr>
+          <w:rStyle w:val="Fett"/>
+          <w:b w:val="0"/>
+          <w:i/>
+          <w:color w:val="auto"/>
+          <w:lang w:val="de-DE"/>
+        </w:rPr>
+        <w:t>Ge</w:t>
       </w:r>
       <w:r>
         <w:rPr>
@@ -4658,7 +4826,40 @@
           <w:color w:val="auto"/>
           <w:lang w:val="de-DE"/>
         </w:rPr>
-        <w:t>schäftsstelle erhältlich.</w:t>
+        <w:t>schäftsstelle</w:t>
+      </w:r>
+      <w:proofErr w:type="spellEnd"/>
+      <w:r>
+        <w:rPr>
+          <w:rStyle w:val="Fett"/>
+          <w:b w:val="0"/>
+          <w:i/>
+          <w:color w:val="auto"/>
+          <w:lang w:val="de-DE"/>
+        </w:rPr>
+        <w:t xml:space="preserve"> </w:t>
+      </w:r>
+      <w:proofErr w:type="spellStart"/>
+      <w:r>
+        <w:rPr>
+          <w:rStyle w:val="Fett"/>
+          <w:b w:val="0"/>
+          <w:i/>
+          <w:color w:val="auto"/>
+          <w:lang w:val="de-DE"/>
+        </w:rPr>
+        <w:t>erhältlich</w:t>
+      </w:r>
+      <w:proofErr w:type="spellEnd"/>
+      <w:r>
+        <w:rPr>
+          <w:rStyle w:val="Fett"/>
+          <w:b w:val="0"/>
+          <w:i/>
+          <w:color w:val="auto"/>
+          <w:lang w:val="de-DE"/>
+        </w:rPr>
+        <w:t>.</w:t>
       </w:r>
     </w:p>
     <w:p>
@@ -4672,6 +4873,7 @@
           <w:lang w:val="de-DE"/>
         </w:rPr>
       </w:pPr>
+      <w:proofErr w:type="spellStart"/>
       <w:r>
         <w:rPr>
           <w:rStyle w:val="Fett"/>
@@ -4679,7 +4881,77 @@
           <w:color w:val="auto"/>
           <w:lang w:val="de-DE"/>
         </w:rPr>
-        <w:t>Kündigungen sind ausschließlich zum Jahresende (31.12.) möglich und müssen der Geschäftsstelle bis zum 30.11. des Jahres in schriftlicher Form vorliegen.</w:t>
+        <w:t>Kündigungen</w:t>
+      </w:r>
+      <w:proofErr w:type="spellEnd"/>
+      <w:r>
+        <w:rPr>
+          <w:rStyle w:val="Fett"/>
+          <w:i/>
+          <w:color w:val="auto"/>
+          <w:lang w:val="de-DE"/>
+        </w:rPr>
+        <w:t xml:space="preserve"> sind ausschließlich zum Jahresende (31.12.) </w:t>
+      </w:r>
+      <w:proofErr w:type="spellStart"/>
+      <w:r>
+        <w:rPr>
+          <w:rStyle w:val="Fett"/>
+          <w:i/>
+          <w:color w:val="auto"/>
+          <w:lang w:val="de-DE"/>
+        </w:rPr>
+        <w:t>möglich</w:t>
+      </w:r>
+      <w:proofErr w:type="spellEnd"/>
+      <w:r>
+        <w:rPr>
+          <w:rStyle w:val="Fett"/>
+          <w:i/>
+          <w:color w:val="auto"/>
+          <w:lang w:val="de-DE"/>
+        </w:rPr>
+        <w:t xml:space="preserve"> und </w:t>
+      </w:r>
+      <w:proofErr w:type="spellStart"/>
+      <w:r>
+        <w:rPr>
+          <w:rStyle w:val="Fett"/>
+          <w:i/>
+          <w:color w:val="auto"/>
+          <w:lang w:val="de-DE"/>
+        </w:rPr>
+        <w:t>müssen</w:t>
+      </w:r>
+      <w:proofErr w:type="spellEnd"/>
+      <w:r>
+        <w:rPr>
+          <w:rStyle w:val="Fett"/>
+          <w:i/>
+          <w:color w:val="auto"/>
+          <w:lang w:val="de-DE"/>
+        </w:rPr>
+        <w:t xml:space="preserve"> der </w:t>
+      </w:r>
+      <w:proofErr w:type="spellStart"/>
+      <w:r>
+        <w:rPr>
+          <w:rStyle w:val="Fett"/>
+          <w:i/>
+          <w:color w:val="auto"/>
+          <w:lang w:val="de-DE"/>
+        </w:rPr>
+        <w:t>Geschäftsstelle</w:t>
+      </w:r>
+      <w:proofErr w:type="spellEnd"/>
+      <w:r>
+        <w:rPr>
+          <w:rStyle w:val="Fett"/>
+          <w:i/>
+          <w:color w:val="auto"/>
+          <w:lang w:val="de-DE"/>
+        </w:rPr>
+        <w:t xml:space="preserve"> bis zum 30.11. des Jahres in schriftlicher Form vorliegen.</w:t>
       </w:r>
     </w:p>
     <w:tbl>
@@ -6330,7 +6602,7 @@
       </w:pPr>
     </w:pPrDefault>
   </w:docDefaults>
-  <w:latentStyles w:defLockedState="0" w:defUIPriority="99" w:defSemiHidden="0" w:defUnhideWhenUsed="0" w:defQFormat="0" w:count="375">
+  <w:latentStyles w:defLockedState="0" w:defUIPriority="99" w:defSemiHidden="0" w:defUnhideWhenUsed="0" w:defQFormat="0" w:count="376">
     <w:lsdException w:name="Normal" w:uiPriority="0" w:qFormat="1"/>
     <w:lsdException w:name="heading 1" w:uiPriority="9" w:qFormat="1"/>
     <w:lsdException w:name="heading 2" w:semiHidden="1" w:uiPriority="9" w:unhideWhenUsed="1" w:qFormat="1"/>
@@ -6706,6 +6978,7 @@
     <w:lsdException w:name="Smart Hyperlink" w:semiHidden="1" w:unhideWhenUsed="1"/>
     <w:lsdException w:name="Hashtag" w:semiHidden="1" w:unhideWhenUsed="1"/>
     <w:lsdException w:name="Unresolved Mention" w:semiHidden="1" w:unhideWhenUsed="1"/>
+    <w:lsdException w:name="Smart Link" w:semiHidden="1" w:unhideWhenUsed="1"/>
   </w:latentStyles>
   <w:style w:type="paragraph" w:default="1" w:styleId="Standard">
     <w:name w:val="Normal"/>
@@ -8437,6 +8710,15 @@
 </file>
 
 <file path=customXml/item1.xml><?xml version="1.0" encoding="utf-8"?>
+<?mso-contentType ?>
+<FormTemplates xmlns="http://schemas.microsoft.com/sharepoint/v3/contenttype/forms">
+  <Display>DocumentLibraryForm</Display>
+  <Edit>AssetEditForm</Edit>
+  <New>DocumentLibraryForm</New>
+</FormTemplates>
+</file>
+
+<file path=customXml/item2.xml><?xml version="1.0" encoding="utf-8"?>
 <ct:contentTypeSchema xmlns:ct="http://schemas.microsoft.com/office/2006/metadata/contentType" xmlns:ma="http://schemas.microsoft.com/office/2006/metadata/properties/metaAttributes" ct:_="" ma:_="" ma:contentTypeName="TemplateFile" ma:contentTypeID="0x0101006EDDDB5EE6D98C44930B742096920B300400F5B6D36B3EF94B4E9A635CDF2A18F5B8" ma:contentTypeVersion="72" ma:contentTypeDescription="Create a new document." ma:contentTypeScope="" ma:versionID="a23e56308344d904b51738559c3d67c9">
   <xsd:schema xmlns:xsd="http://www.w3.org/2001/XMLSchema" xmlns:xs="http://www.w3.org/2001/XMLSchema" xmlns:p="http://schemas.microsoft.com/office/2006/metadata/properties" xmlns:ns2="4873beb7-5857-4685-be1f-d57550cc96cc" targetNamespace="http://schemas.microsoft.com/office/2006/metadata/properties" ma:root="true" ma:fieldsID="cd0908cc4600e77bf5da051303e00c8d" ns2:_="">
     <xsd:import namespace="4873beb7-5857-4685-be1f-d57550cc96cc"/>
@@ -9476,7 +9758,7 @@
 </ct:contentTypeSchema>
 </file>
 
-<file path=customXml/item2.xml><?xml version="1.0" encoding="utf-8"?>
+<file path=customXml/item3.xml><?xml version="1.0" encoding="utf-8"?>
 <p:properties xmlns:p="http://schemas.microsoft.com/office/2006/metadata/properties" xmlns:xsi="http://www.w3.org/2001/XMLSchema-instance" xmlns:pc="http://schemas.microsoft.com/office/infopath/2007/PartnerControls">
   <documentManagement>
     <APDescription xmlns="4873beb7-5857-4685-be1f-d57550cc96cc" xsi:nil="true"/>
@@ -9602,20 +9884,19 @@
 </p:properties>
 </file>
 
-<file path=customXml/item3.xml><?xml version="1.0" encoding="utf-8"?>
-<?mso-contentType ?>
-<FormTemplates xmlns="http://schemas.microsoft.com/sharepoint/v3/contenttype/forms">
-  <Display>DocumentLibraryForm</Display>
-  <Edit>AssetEditForm</Edit>
-  <New>DocumentLibraryForm</New>
-</FormTemplates>
-</file>
-
 <file path=customXml/item4.xml><?xml version="1.0" encoding="utf-8"?>
 <b:Sources xmlns:b="http://schemas.openxmlformats.org/officeDocument/2006/bibliography" xmlns="http://schemas.openxmlformats.org/officeDocument/2006/bibliography" SelectedStyle="/APASixthEditionOfficeOnline.xsl" StyleName="APA" Version="6"/>
 </file>
 
 <file path=customXml/itemProps1.xml><?xml version="1.0" encoding="utf-8"?>
+<ds:datastoreItem xmlns:ds="http://schemas.openxmlformats.org/officeDocument/2006/customXml" ds:itemID="{F8D527A9-858A-4DE6-85D1-2C4E15415FCB}">
+  <ds:schemaRefs>
+    <ds:schemaRef ds:uri="http://schemas.microsoft.com/sharepoint/v3/contenttype/forms"/>
+  </ds:schemaRefs>
+</ds:datastoreItem>
+</file>
+
+<file path=customXml/itemProps2.xml><?xml version="1.0" encoding="utf-8"?>
 <ds:datastoreItem xmlns:ds="http://schemas.openxmlformats.org/officeDocument/2006/customXml" ds:itemID="{9154EAD9-B8AF-4D5C-A6A4-5A078681DE82}">
   <ds:schemaRefs>
     <ds:schemaRef ds:uri="http://schemas.microsoft.com/office/2006/metadata/contentType"/>
@@ -9633,7 +9914,7 @@
 </ds:datastoreItem>
 </file>
 
-<file path=customXml/itemProps2.xml><?xml version="1.0" encoding="utf-8"?>
+<file path=customXml/itemProps3.xml><?xml version="1.0" encoding="utf-8"?>
 <ds:datastoreItem xmlns:ds="http://schemas.openxmlformats.org/officeDocument/2006/customXml" ds:itemID="{093EA450-910F-4BBA-835D-7FBC950A68AA}">
   <ds:schemaRefs>
     <ds:schemaRef ds:uri="http://schemas.microsoft.com/office/2006/metadata/properties"/>
@@ -9643,16 +9924,8 @@
 </ds:datastoreItem>
 </file>
 
-<file path=customXml/itemProps3.xml><?xml version="1.0" encoding="utf-8"?>
-<ds:datastoreItem xmlns:ds="http://schemas.openxmlformats.org/officeDocument/2006/customXml" ds:itemID="{F8D527A9-858A-4DE6-85D1-2C4E15415FCB}">
-  <ds:schemaRefs>
-    <ds:schemaRef ds:uri="http://schemas.microsoft.com/sharepoint/v3/contenttype/forms"/>
-  </ds:schemaRefs>
-</ds:datastoreItem>
-</file>
-
 <file path=customXml/itemProps4.xml><?xml version="1.0" encoding="utf-8"?>
-<ds:datastoreItem xmlns:ds="http://schemas.openxmlformats.org/officeDocument/2006/customXml" ds:itemID="{F3E4217C-1C20-D845-B6FE-675F2BB7C2C0}">
+<ds:datastoreItem xmlns:ds="http://schemas.openxmlformats.org/officeDocument/2006/customXml" ds:itemID="{BA25FED0-4DC4-6940-A2C6-94F498D4787E}">
   <ds:schemaRefs>
     <ds:schemaRef ds:uri="http://schemas.openxmlformats.org/officeDocument/2006/bibliography"/>
   </ds:schemaRefs>

</xml_diff>